<commit_message>
afstudeerstage project toegevoegd en CV verandering
</commit_message>
<xml_diff>
--- a/src/assets/resume.docx
+++ b/src/assets/resume.docx
@@ -122,19 +122,32 @@
                               <w:rPr>
                                 <w:b/>
                                 <w:bCs/>
+                                <w:lang w:val="en-US"/>
                               </w:rPr>
                             </w:pPr>
-                            <w:r>
-                              <w:rPr>
-                                <w:b/>
-                                <w:bCs/>
-                              </w:rPr>
-                              <w:t>Propedeuse HBO Informatica</w:t>
-                            </w:r>
-                            <w:r>
-                              <w:rPr>
-                                <w:b/>
-                                <w:bCs/>
+                            <w:proofErr w:type="spellStart"/>
+                            <w:r>
+                              <w:rPr>
+                                <w:b/>
+                                <w:bCs/>
+                                <w:lang w:val="en-US"/>
+                              </w:rPr>
+                              <w:t>Propedeuse</w:t>
+                            </w:r>
+                            <w:proofErr w:type="spellEnd"/>
+                            <w:r>
+                              <w:rPr>
+                                <w:b/>
+                                <w:bCs/>
+                                <w:lang w:val="en-US"/>
+                              </w:rPr>
+                              <w:t xml:space="preserve"> HBO Informatica</w:t>
+                            </w:r>
+                            <w:r>
+                              <w:rPr>
+                                <w:b/>
+                                <w:bCs/>
+                                <w:lang w:val="en-US"/>
                               </w:rPr>
                               <w:t xml:space="preserve"> – Jul 2018</w:t>
                             </w:r>
@@ -291,19 +304,32 @@
                         <w:rPr>
                           <w:b/>
                           <w:bCs/>
+                          <w:lang w:val="en-US"/>
                         </w:rPr>
                       </w:pPr>
-                      <w:r>
-                        <w:rPr>
-                          <w:b/>
-                          <w:bCs/>
-                        </w:rPr>
-                        <w:t>Propedeuse HBO Informatica</w:t>
-                      </w:r>
-                      <w:r>
-                        <w:rPr>
-                          <w:b/>
-                          <w:bCs/>
+                      <w:proofErr w:type="spellStart"/>
+                      <w:r>
+                        <w:rPr>
+                          <w:b/>
+                          <w:bCs/>
+                          <w:lang w:val="en-US"/>
+                        </w:rPr>
+                        <w:t>Propedeuse</w:t>
+                      </w:r>
+                      <w:proofErr w:type="spellEnd"/>
+                      <w:r>
+                        <w:rPr>
+                          <w:b/>
+                          <w:bCs/>
+                          <w:lang w:val="en-US"/>
+                        </w:rPr>
+                        <w:t xml:space="preserve"> HBO Informatica</w:t>
+                      </w:r>
+                      <w:r>
+                        <w:rPr>
+                          <w:b/>
+                          <w:bCs/>
+                          <w:lang w:val="en-US"/>
                         </w:rPr>
                         <w:t xml:space="preserve"> – Jul 2018</w:t>
                       </w:r>
@@ -547,8 +573,30 @@
                             </w:r>
                           </w:p>
                           <w:p>
-                            <w:r>
-                              <w:t>Minors in A.I. en Security.</w:t>
+                            <w:pPr>
+                              <w:rPr>
+                                <w:lang w:val="en-US"/>
+                              </w:rPr>
+                            </w:pPr>
+                            <w:r>
+                              <w:rPr>
+                                <w:lang w:val="en-US"/>
+                              </w:rPr>
+                              <w:t xml:space="preserve">Minors in A.I. </w:t>
+                            </w:r>
+                            <w:proofErr w:type="spellStart"/>
+                            <w:r>
+                              <w:rPr>
+                                <w:lang w:val="en-US"/>
+                              </w:rPr>
+                              <w:t>en</w:t>
+                            </w:r>
+                            <w:proofErr w:type="spellEnd"/>
+                            <w:r>
+                              <w:rPr>
+                                <w:lang w:val="en-US"/>
+                              </w:rPr>
+                              <w:t xml:space="preserve"> Security.</w:t>
                             </w:r>
                           </w:p>
                           <w:p>
@@ -609,6 +657,7 @@
                               </w:rPr>
                               <w:t xml:space="preserve">VWO Atheneum // </w:t>
                             </w:r>
+                            <w:proofErr w:type="spellStart"/>
                             <w:r>
                               <w:rPr>
                                 <w:b/>
@@ -616,7 +665,17 @@
                                 <w:sz w:val="24"/>
                                 <w:szCs w:val="24"/>
                               </w:rPr>
-                              <w:t xml:space="preserve">Maerlant College - Brielle                                                                       </w:t>
+                              <w:t>Maerlant</w:t>
+                            </w:r>
+                            <w:proofErr w:type="spellEnd"/>
+                            <w:r>
+                              <w:rPr>
+                                <w:b/>
+                                <w:bCs/>
+                                <w:sz w:val="24"/>
+                                <w:szCs w:val="24"/>
+                              </w:rPr>
+                              <w:t xml:space="preserve"> College - Brielle                                                                       </w:t>
                             </w:r>
                             <w:r>
                               <w:rPr>
@@ -763,8 +822,30 @@
                       </w:r>
                     </w:p>
                     <w:p>
-                      <w:r>
-                        <w:t>Minors in A.I. en Security.</w:t>
+                      <w:pPr>
+                        <w:rPr>
+                          <w:lang w:val="en-US"/>
+                        </w:rPr>
+                      </w:pPr>
+                      <w:r>
+                        <w:rPr>
+                          <w:lang w:val="en-US"/>
+                        </w:rPr>
+                        <w:t xml:space="preserve">Minors in A.I. </w:t>
+                      </w:r>
+                      <w:proofErr w:type="spellStart"/>
+                      <w:r>
+                        <w:rPr>
+                          <w:lang w:val="en-US"/>
+                        </w:rPr>
+                        <w:t>en</w:t>
+                      </w:r>
+                      <w:proofErr w:type="spellEnd"/>
+                      <w:r>
+                        <w:rPr>
+                          <w:lang w:val="en-US"/>
+                        </w:rPr>
+                        <w:t xml:space="preserve"> Security.</w:t>
                       </w:r>
                     </w:p>
                     <w:p>
@@ -825,6 +906,7 @@
                         </w:rPr>
                         <w:t xml:space="preserve">VWO Atheneum // </w:t>
                       </w:r>
+                      <w:proofErr w:type="spellStart"/>
                       <w:r>
                         <w:rPr>
                           <w:b/>
@@ -832,7 +914,17 @@
                           <w:sz w:val="24"/>
                           <w:szCs w:val="24"/>
                         </w:rPr>
-                        <w:t xml:space="preserve">Maerlant College - Brielle                                                                       </w:t>
+                        <w:t>Maerlant</w:t>
+                      </w:r>
+                      <w:proofErr w:type="spellEnd"/>
+                      <w:r>
+                        <w:rPr>
+                          <w:b/>
+                          <w:bCs/>
+                          <w:sz w:val="24"/>
+                          <w:szCs w:val="24"/>
+                        </w:rPr>
+                        <w:t xml:space="preserve"> College - Brielle                                                                       </w:t>
                       </w:r>
                       <w:r>
                         <w:rPr>
@@ -985,11 +1077,19 @@
                                 <w:lang w:val="en-US"/>
                               </w:rPr>
                             </w:pPr>
+                            <w:proofErr w:type="spellStart"/>
                             <w:r>
                               <w:rPr>
                                 <w:lang w:val="en-US"/>
                               </w:rPr>
-                              <w:t>Javascript (ES6), HTML, CSS/Sass, Python, R, C#</w:t>
+                              <w:t>Javascript</w:t>
+                            </w:r>
+                            <w:proofErr w:type="spellEnd"/>
+                            <w:r>
+                              <w:rPr>
+                                <w:lang w:val="en-US"/>
+                              </w:rPr>
+                              <w:t xml:space="preserve"> (ES6), HTML, CSS/Sass, Python, R, C#</w:t>
                             </w:r>
                             <w:r>
                               <w:rPr>
@@ -1029,14 +1129,30 @@
                               <w:rPr>
                                 <w:lang w:val="en-US"/>
                               </w:rPr>
-                              <w:t>React, Node.js, Express, dotNet</w:t>
-                            </w:r>
+                              <w:t xml:space="preserve">React, Node.js, Express, </w:t>
+                            </w:r>
+                            <w:proofErr w:type="spellStart"/>
                             <w:r>
                               <w:rPr>
                                 <w:lang w:val="en-US"/>
                               </w:rPr>
-                              <w:t>, pygame</w:t>
-                            </w:r>
+                              <w:t>dotNet</w:t>
+                            </w:r>
+                            <w:proofErr w:type="spellEnd"/>
+                            <w:r>
+                              <w:rPr>
+                                <w:lang w:val="en-US"/>
+                              </w:rPr>
+                              <w:t xml:space="preserve">, </w:t>
+                            </w:r>
+                            <w:proofErr w:type="spellStart"/>
+                            <w:r>
+                              <w:rPr>
+                                <w:lang w:val="en-US"/>
+                              </w:rPr>
+                              <w:t>pygame</w:t>
+                            </w:r>
+                            <w:proofErr w:type="spellEnd"/>
                             <w:r>
                               <w:rPr>
                                 <w:lang w:val="en-US"/>
@@ -1223,11 +1339,19 @@
                           <w:lang w:val="en-US"/>
                         </w:rPr>
                       </w:pPr>
+                      <w:proofErr w:type="spellStart"/>
                       <w:r>
                         <w:rPr>
                           <w:lang w:val="en-US"/>
                         </w:rPr>
-                        <w:t>Javascript (ES6), HTML, CSS/Sass, Python, R, C#</w:t>
+                        <w:t>Javascript</w:t>
+                      </w:r>
+                      <w:proofErr w:type="spellEnd"/>
+                      <w:r>
+                        <w:rPr>
+                          <w:lang w:val="en-US"/>
+                        </w:rPr>
+                        <w:t xml:space="preserve"> (ES6), HTML, CSS/Sass, Python, R, C#</w:t>
                       </w:r>
                       <w:r>
                         <w:rPr>
@@ -1267,14 +1391,30 @@
                         <w:rPr>
                           <w:lang w:val="en-US"/>
                         </w:rPr>
-                        <w:t>React, Node.js, Express, dotNet</w:t>
-                      </w:r>
+                        <w:t xml:space="preserve">React, Node.js, Express, </w:t>
+                      </w:r>
+                      <w:proofErr w:type="spellStart"/>
                       <w:r>
                         <w:rPr>
                           <w:lang w:val="en-US"/>
                         </w:rPr>
-                        <w:t>, pygame</w:t>
-                      </w:r>
+                        <w:t>dotNet</w:t>
+                      </w:r>
+                      <w:proofErr w:type="spellEnd"/>
+                      <w:r>
+                        <w:rPr>
+                          <w:lang w:val="en-US"/>
+                        </w:rPr>
+                        <w:t xml:space="preserve">, </w:t>
+                      </w:r>
+                      <w:proofErr w:type="spellStart"/>
+                      <w:r>
+                        <w:rPr>
+                          <w:lang w:val="en-US"/>
+                        </w:rPr>
+                        <w:t>pygame</w:t>
+                      </w:r>
+                      <w:proofErr w:type="spellEnd"/>
                       <w:r>
                         <w:rPr>
                           <w:lang w:val="en-US"/>
@@ -1457,112 +1597,14 @@
                               <w:rPr>
                                 <w:b/>
                                 <w:bCs/>
-                                <w:lang w:val="en-US"/>
                               </w:rPr>
                             </w:pPr>
                             <w:r>
                               <w:rPr>
                                 <w:b/>
                                 <w:bCs/>
-                                <w:lang w:val="en-US"/>
-                              </w:rPr>
-                              <w:t xml:space="preserve">Developer @ </w:t>
-                            </w:r>
-                            <w:r>
-                              <w:rPr>
-                                <w:b/>
-                                <w:bCs/>
-                                <w:lang w:val="en-US"/>
-                              </w:rPr>
-                              <w:t>QPIT BV</w:t>
-                            </w:r>
-                            <w:r>
-                              <w:rPr>
-                                <w:b/>
-                                <w:bCs/>
-                                <w:lang w:val="en-US"/>
-                              </w:rPr>
-                              <w:t xml:space="preserve">                                                                        </w:t>
-                            </w:r>
-                            <w:r>
-                              <w:rPr>
-                                <w:b/>
-                                <w:bCs/>
-                                <w:lang w:val="en-US"/>
-                              </w:rPr>
-                              <w:t>Feb</w:t>
-                            </w:r>
-                            <w:r>
-                              <w:rPr>
-                                <w:b/>
-                                <w:bCs/>
-                                <w:lang w:val="en-US"/>
-                              </w:rPr>
-                              <w:t xml:space="preserve"> 20</w:t>
-                            </w:r>
-                            <w:r>
-                              <w:rPr>
-                                <w:b/>
-                                <w:bCs/>
-                                <w:lang w:val="en-US"/>
-                              </w:rPr>
-                              <w:t>21</w:t>
-                            </w:r>
-                            <w:r>
-                              <w:rPr>
-                                <w:b/>
-                                <w:bCs/>
-                                <w:lang w:val="en-US"/>
-                              </w:rPr>
-                              <w:t xml:space="preserve"> – </w:t>
-                            </w:r>
-                            <w:r>
-                              <w:rPr>
-                                <w:b/>
-                                <w:bCs/>
-                                <w:lang w:val="en-US"/>
-                              </w:rPr>
-                              <w:t>Jul</w:t>
-                            </w:r>
-                            <w:r>
-                              <w:rPr>
-                                <w:b/>
-                                <w:bCs/>
-                                <w:lang w:val="en-US"/>
-                              </w:rPr>
-                              <w:t xml:space="preserve"> 202</w:t>
-                            </w:r>
-                            <w:r>
-                              <w:rPr>
-                                <w:b/>
-                                <w:bCs/>
-                                <w:lang w:val="en-US"/>
-                              </w:rPr>
-                              <w:t>1</w:t>
-                            </w:r>
-                            <w:r>
-                              <w:rPr>
-                                <w:b/>
-                                <w:bCs/>
-                                <w:lang w:val="en-US"/>
-                              </w:rPr>
-                              <w:t xml:space="preserve"> // </w:t>
-                            </w:r>
-                            <w:r>
-                              <w:rPr>
-                                <w:b/>
-                                <w:bCs/>
-                                <w:lang w:val="en-US"/>
-                              </w:rPr>
-                              <w:t>R</w:t>
-                            </w:r>
-                            <w:r>
-                              <w:rPr>
-                                <w:b/>
-                                <w:bCs/>
-                                <w:lang w:val="en-US"/>
-                              </w:rPr>
-                              <w:t>otterdam</w:t>
+                              </w:rPr>
+                              <w:t>Developer @ QPIT BV                                                                        Feb 2021 – Jul 2021 // Rotterdam</w:t>
                             </w:r>
                           </w:p>
                           <w:p>
@@ -1629,7 +1671,39 @@
                                 <w:b/>
                                 <w:bCs/>
                               </w:rPr>
-                              <w:t>Gewerkt met WebSockets om data naar een WebGL Unity omgeving te sturen.</w:t>
+                              <w:t xml:space="preserve">Gewerkt met </w:t>
+                            </w:r>
+                            <w:proofErr w:type="spellStart"/>
+                            <w:r>
+                              <w:rPr>
+                                <w:b/>
+                                <w:bCs/>
+                              </w:rPr>
+                              <w:t>WebSockets</w:t>
+                            </w:r>
+                            <w:proofErr w:type="spellEnd"/>
+                            <w:r>
+                              <w:rPr>
+                                <w:b/>
+                                <w:bCs/>
+                              </w:rPr>
+                              <w:t xml:space="preserve"> om data naar een </w:t>
+                            </w:r>
+                            <w:proofErr w:type="spellStart"/>
+                            <w:r>
+                              <w:rPr>
+                                <w:b/>
+                                <w:bCs/>
+                              </w:rPr>
+                              <w:t>WebGL</w:t>
+                            </w:r>
+                            <w:proofErr w:type="spellEnd"/>
+                            <w:r>
+                              <w:rPr>
+                                <w:b/>
+                                <w:bCs/>
+                              </w:rPr>
+                              <w:t xml:space="preserve"> Unity omgeving te sturen.</w:t>
                             </w:r>
                           </w:p>
                           <w:p>
@@ -1669,7 +1743,23 @@
                                 <w:b/>
                                 <w:bCs/>
                               </w:rPr>
-                              <w:t xml:space="preserve">Developer @ Keytoe                                                                        </w:t>
+                              <w:t xml:space="preserve">Developer @ </w:t>
+                            </w:r>
+                            <w:proofErr w:type="spellStart"/>
+                            <w:r>
+                              <w:rPr>
+                                <w:b/>
+                                <w:bCs/>
+                              </w:rPr>
+                              <w:t>Keytoe</w:t>
+                            </w:r>
+                            <w:proofErr w:type="spellEnd"/>
+                            <w:r>
+                              <w:rPr>
+                                <w:b/>
+                                <w:bCs/>
+                              </w:rPr>
+                              <w:t xml:space="preserve">                                                                        </w:t>
                             </w:r>
                             <w:r>
                               <w:rPr>
@@ -1703,8 +1793,17 @@
                                 <w:b/>
                                 <w:bCs/>
                               </w:rPr>
-                              <w:t>Gebruik gemaakt van React</w:t>
-                            </w:r>
+                              <w:t xml:space="preserve">Gebruik gemaakt van </w:t>
+                            </w:r>
+                            <w:proofErr w:type="spellStart"/>
+                            <w:r>
+                              <w:rPr>
+                                <w:b/>
+                                <w:bCs/>
+                              </w:rPr>
+                              <w:t>React</w:t>
+                            </w:r>
+                            <w:proofErr w:type="spellEnd"/>
                             <w:r>
                               <w:rPr>
                                 <w:b/>
@@ -1744,7 +1843,23 @@
                                 <w:b/>
                                 <w:bCs/>
                               </w:rPr>
-                              <w:t>Geholpen met het afmaken van de Keytoe website.</w:t>
+                              <w:t xml:space="preserve">Geholpen met het afmaken van de </w:t>
+                            </w:r>
+                            <w:proofErr w:type="spellStart"/>
+                            <w:r>
+                              <w:rPr>
+                                <w:b/>
+                                <w:bCs/>
+                              </w:rPr>
+                              <w:t>Keytoe</w:t>
+                            </w:r>
+                            <w:proofErr w:type="spellEnd"/>
+                            <w:r>
+                              <w:rPr>
+                                <w:b/>
+                                <w:bCs/>
+                              </w:rPr>
+                              <w:t xml:space="preserve"> website.</w:t>
                             </w:r>
                           </w:p>
                           <w:p>
@@ -1798,7 +1913,23 @@
                                 <w:b/>
                                 <w:bCs/>
                               </w:rPr>
-                              <w:t xml:space="preserve"> KPI’s van klanten</w:t>
+                              <w:t xml:space="preserve"> </w:t>
+                            </w:r>
+                            <w:proofErr w:type="spellStart"/>
+                            <w:r>
+                              <w:rPr>
+                                <w:b/>
+                                <w:bCs/>
+                              </w:rPr>
+                              <w:t>KPI’s</w:t>
+                            </w:r>
+                            <w:proofErr w:type="spellEnd"/>
+                            <w:r>
+                              <w:rPr>
+                                <w:b/>
+                                <w:bCs/>
+                              </w:rPr>
+                              <w:t xml:space="preserve"> van klanten</w:t>
                             </w:r>
                             <w:r>
                               <w:rPr>
@@ -1875,112 +2006,14 @@
                         <w:rPr>
                           <w:b/>
                           <w:bCs/>
-                          <w:lang w:val="en-US"/>
                         </w:rPr>
                       </w:pPr>
                       <w:r>
                         <w:rPr>
                           <w:b/>
                           <w:bCs/>
-                          <w:lang w:val="en-US"/>
-                        </w:rPr>
-                        <w:t xml:space="preserve">Developer @ </w:t>
-                      </w:r>
-                      <w:r>
-                        <w:rPr>
-                          <w:b/>
-                          <w:bCs/>
-                          <w:lang w:val="en-US"/>
-                        </w:rPr>
-                        <w:t>QPIT BV</w:t>
-                      </w:r>
-                      <w:r>
-                        <w:rPr>
-                          <w:b/>
-                          <w:bCs/>
-                          <w:lang w:val="en-US"/>
-                        </w:rPr>
-                        <w:t xml:space="preserve">                                                                        </w:t>
-                      </w:r>
-                      <w:r>
-                        <w:rPr>
-                          <w:b/>
-                          <w:bCs/>
-                          <w:lang w:val="en-US"/>
-                        </w:rPr>
-                        <w:t>Feb</w:t>
-                      </w:r>
-                      <w:r>
-                        <w:rPr>
-                          <w:b/>
-                          <w:bCs/>
-                          <w:lang w:val="en-US"/>
-                        </w:rPr>
-                        <w:t xml:space="preserve"> 20</w:t>
-                      </w:r>
-                      <w:r>
-                        <w:rPr>
-                          <w:b/>
-                          <w:bCs/>
-                          <w:lang w:val="en-US"/>
-                        </w:rPr>
-                        <w:t>21</w:t>
-                      </w:r>
-                      <w:r>
-                        <w:rPr>
-                          <w:b/>
-                          <w:bCs/>
-                          <w:lang w:val="en-US"/>
-                        </w:rPr>
-                        <w:t xml:space="preserve"> – </w:t>
-                      </w:r>
-                      <w:r>
-                        <w:rPr>
-                          <w:b/>
-                          <w:bCs/>
-                          <w:lang w:val="en-US"/>
-                        </w:rPr>
-                        <w:t>Jul</w:t>
-                      </w:r>
-                      <w:r>
-                        <w:rPr>
-                          <w:b/>
-                          <w:bCs/>
-                          <w:lang w:val="en-US"/>
-                        </w:rPr>
-                        <w:t xml:space="preserve"> 202</w:t>
-                      </w:r>
-                      <w:r>
-                        <w:rPr>
-                          <w:b/>
-                          <w:bCs/>
-                          <w:lang w:val="en-US"/>
-                        </w:rPr>
-                        <w:t>1</w:t>
-                      </w:r>
-                      <w:r>
-                        <w:rPr>
-                          <w:b/>
-                          <w:bCs/>
-                          <w:lang w:val="en-US"/>
-                        </w:rPr>
-                        <w:t xml:space="preserve"> // </w:t>
-                      </w:r>
-                      <w:r>
-                        <w:rPr>
-                          <w:b/>
-                          <w:bCs/>
-                          <w:lang w:val="en-US"/>
-                        </w:rPr>
-                        <w:t>R</w:t>
-                      </w:r>
-                      <w:r>
-                        <w:rPr>
-                          <w:b/>
-                          <w:bCs/>
-                          <w:lang w:val="en-US"/>
-                        </w:rPr>
-                        <w:t>otterdam</w:t>
+                        </w:rPr>
+                        <w:t>Developer @ QPIT BV                                                                        Feb 2021 – Jul 2021 // Rotterdam</w:t>
                       </w:r>
                     </w:p>
                     <w:p>
@@ -2047,7 +2080,39 @@
                           <w:b/>
                           <w:bCs/>
                         </w:rPr>
-                        <w:t>Gewerkt met WebSockets om data naar een WebGL Unity omgeving te sturen.</w:t>
+                        <w:t xml:space="preserve">Gewerkt met </w:t>
+                      </w:r>
+                      <w:proofErr w:type="spellStart"/>
+                      <w:r>
+                        <w:rPr>
+                          <w:b/>
+                          <w:bCs/>
+                        </w:rPr>
+                        <w:t>WebSockets</w:t>
+                      </w:r>
+                      <w:proofErr w:type="spellEnd"/>
+                      <w:r>
+                        <w:rPr>
+                          <w:b/>
+                          <w:bCs/>
+                        </w:rPr>
+                        <w:t xml:space="preserve"> om data naar een </w:t>
+                      </w:r>
+                      <w:proofErr w:type="spellStart"/>
+                      <w:r>
+                        <w:rPr>
+                          <w:b/>
+                          <w:bCs/>
+                        </w:rPr>
+                        <w:t>WebGL</w:t>
+                      </w:r>
+                      <w:proofErr w:type="spellEnd"/>
+                      <w:r>
+                        <w:rPr>
+                          <w:b/>
+                          <w:bCs/>
+                        </w:rPr>
+                        <w:t xml:space="preserve"> Unity omgeving te sturen.</w:t>
                       </w:r>
                     </w:p>
                     <w:p>
@@ -2087,7 +2152,23 @@
                           <w:b/>
                           <w:bCs/>
                         </w:rPr>
-                        <w:t xml:space="preserve">Developer @ Keytoe                                                                        </w:t>
+                        <w:t xml:space="preserve">Developer @ </w:t>
+                      </w:r>
+                      <w:proofErr w:type="spellStart"/>
+                      <w:r>
+                        <w:rPr>
+                          <w:b/>
+                          <w:bCs/>
+                        </w:rPr>
+                        <w:t>Keytoe</w:t>
+                      </w:r>
+                      <w:proofErr w:type="spellEnd"/>
+                      <w:r>
+                        <w:rPr>
+                          <w:b/>
+                          <w:bCs/>
+                        </w:rPr>
+                        <w:t xml:space="preserve">                                                                        </w:t>
                       </w:r>
                       <w:r>
                         <w:rPr>
@@ -2121,8 +2202,17 @@
                           <w:b/>
                           <w:bCs/>
                         </w:rPr>
-                        <w:t>Gebruik gemaakt van React</w:t>
-                      </w:r>
+                        <w:t xml:space="preserve">Gebruik gemaakt van </w:t>
+                      </w:r>
+                      <w:proofErr w:type="spellStart"/>
+                      <w:r>
+                        <w:rPr>
+                          <w:b/>
+                          <w:bCs/>
+                        </w:rPr>
+                        <w:t>React</w:t>
+                      </w:r>
+                      <w:proofErr w:type="spellEnd"/>
                       <w:r>
                         <w:rPr>
                           <w:b/>
@@ -2162,7 +2252,23 @@
                           <w:b/>
                           <w:bCs/>
                         </w:rPr>
-                        <w:t>Geholpen met het afmaken van de Keytoe website.</w:t>
+                        <w:t xml:space="preserve">Geholpen met het afmaken van de </w:t>
+                      </w:r>
+                      <w:proofErr w:type="spellStart"/>
+                      <w:r>
+                        <w:rPr>
+                          <w:b/>
+                          <w:bCs/>
+                        </w:rPr>
+                        <w:t>Keytoe</w:t>
+                      </w:r>
+                      <w:proofErr w:type="spellEnd"/>
+                      <w:r>
+                        <w:rPr>
+                          <w:b/>
+                          <w:bCs/>
+                        </w:rPr>
+                        <w:t xml:space="preserve"> website.</w:t>
                       </w:r>
                     </w:p>
                     <w:p>
@@ -2216,7 +2322,23 @@
                           <w:b/>
                           <w:bCs/>
                         </w:rPr>
-                        <w:t xml:space="preserve"> KPI’s van klanten</w:t>
+                        <w:t xml:space="preserve"> </w:t>
+                      </w:r>
+                      <w:proofErr w:type="spellStart"/>
+                      <w:r>
+                        <w:rPr>
+                          <w:b/>
+                          <w:bCs/>
+                        </w:rPr>
+                        <w:t>KPI’s</w:t>
+                      </w:r>
+                      <w:proofErr w:type="spellEnd"/>
+                      <w:r>
+                        <w:rPr>
+                          <w:b/>
+                          <w:bCs/>
+                        </w:rPr>
+                        <w:t xml:space="preserve"> van klanten</w:t>
                       </w:r>
                       <w:r>
                         <w:rPr>
@@ -2605,8 +2727,36 @@
                             </w:r>
                           </w:p>
                           <w:p>
-                            <w:r>
-                              <w:t>Tafeltennis, Fitness, Gaming</w:t>
+                            <w:pPr>
+                              <w:rPr>
+                                <w:lang w:val="en-US"/>
+                              </w:rPr>
+                            </w:pPr>
+                            <w:proofErr w:type="spellStart"/>
+                            <w:r>
+                              <w:rPr>
+                                <w:lang w:val="en-US"/>
+                              </w:rPr>
+                              <w:t>Tafeltennis</w:t>
+                            </w:r>
+                            <w:proofErr w:type="spellEnd"/>
+                            <w:r>
+                              <w:rPr>
+                                <w:lang w:val="en-US"/>
+                              </w:rPr>
+                              <w:t>, Fitness, Gaming</w:t>
+                            </w:r>
+                            <w:r>
+                              <w:rPr>
+                                <w:lang w:val="en-US"/>
+                              </w:rPr>
+                              <w:t>, 3D Blende</w:t>
+                            </w:r>
+                            <w:r>
+                              <w:rPr>
+                                <w:lang w:val="en-US"/>
+                              </w:rPr>
+                              <w:t>r</w:t>
                             </w:r>
                           </w:p>
                           <w:p>
@@ -2619,7 +2769,13 @@
                           </w:p>
                           <w:p>
                             <w:r>
-                              <w:t>Ervaring met Autisme sinds 2017</w:t>
+                              <w:t>Ervaring met Autisme</w:t>
+                            </w:r>
+                            <w:r>
+                              <w:t>/Asperger</w:t>
+                            </w:r>
+                            <w:r>
+                              <w:t xml:space="preserve"> sinds 2017</w:t>
                             </w:r>
                           </w:p>
                           <w:p>
@@ -2674,8 +2830,36 @@
                       </w:r>
                     </w:p>
                     <w:p>
-                      <w:r>
-                        <w:t>Tafeltennis, Fitness, Gaming</w:t>
+                      <w:pPr>
+                        <w:rPr>
+                          <w:lang w:val="en-US"/>
+                        </w:rPr>
+                      </w:pPr>
+                      <w:proofErr w:type="spellStart"/>
+                      <w:r>
+                        <w:rPr>
+                          <w:lang w:val="en-US"/>
+                        </w:rPr>
+                        <w:t>Tafeltennis</w:t>
+                      </w:r>
+                      <w:proofErr w:type="spellEnd"/>
+                      <w:r>
+                        <w:rPr>
+                          <w:lang w:val="en-US"/>
+                        </w:rPr>
+                        <w:t>, Fitness, Gaming</w:t>
+                      </w:r>
+                      <w:r>
+                        <w:rPr>
+                          <w:lang w:val="en-US"/>
+                        </w:rPr>
+                        <w:t>, 3D Blende</w:t>
+                      </w:r>
+                      <w:r>
+                        <w:rPr>
+                          <w:lang w:val="en-US"/>
+                        </w:rPr>
+                        <w:t>r</w:t>
                       </w:r>
                     </w:p>
                     <w:p>
@@ -2688,7 +2872,13 @@
                     </w:p>
                     <w:p>
                       <w:r>
-                        <w:t>Ervaring met Autisme sinds 2017</w:t>
+                        <w:t>Ervaring met Autisme</w:t>
+                      </w:r>
+                      <w:r>
+                        <w:t>/Asperger</w:t>
+                      </w:r>
+                      <w:r>
+                        <w:t xml:space="preserve"> sinds 2017</w:t>
                       </w:r>
                     </w:p>
                     <w:p>

</xml_diff>

<commit_message>
resume contactform links recruiter friendly no redirects
</commit_message>
<xml_diff>
--- a/src/assets/resume.docx
+++ b/src/assets/resume.docx
@@ -34,7 +34,23 @@
           <w:szCs w:val="36"/>
           <w:lang w:bidi="nl-NL"/>
         </w:rPr>
-        <w:t>Software Engineer</w:t>
+        <w:t xml:space="preserve">Software </w:t>
+      </w:r>
+      <w:r>
+        <w:rPr>
+          <w:sz w:val="36"/>
+          <w:szCs w:val="36"/>
+          <w:lang w:bidi="nl-NL"/>
+        </w:rPr>
+        <w:t>Developer/</w:t>
+      </w:r>
+      <w:r>
+        <w:rPr>
+          <w:sz w:val="36"/>
+          <w:szCs w:val="36"/>
+          <w:lang w:bidi="nl-NL"/>
+        </w:rPr>
+        <w:t>Engineer</w:t>
       </w:r>
     </w:p>
     <w:p>
@@ -42,7 +58,7 @@
         <w:rPr>
           <w:sz w:val="28"/>
           <w:szCs w:val="28"/>
-          <w:lang w:val="en-US" w:bidi="nl-NL"/>
+          <w:lang w:bidi="nl-NL"/>
         </w:rPr>
       </w:pPr>
       <w:r>
@@ -55,15 +71,15 @@
         <mc:AlternateContent>
           <mc:Choice Requires="wps">
             <w:drawing>
-              <wp:anchor distT="45720" distB="45720" distL="114300" distR="114300" simplePos="0" relativeHeight="251665408" behindDoc="0" locked="0" layoutInCell="1" allowOverlap="1" wp14:anchorId="56E5BB79" wp14:editId="4F344EF7">
+              <wp:anchor distT="45720" distB="45720" distL="114300" distR="114300" simplePos="0" relativeHeight="251665408" behindDoc="0" locked="0" layoutInCell="1" allowOverlap="1" wp14:anchorId="56E5BB79" wp14:editId="1FF037C7">
                 <wp:simplePos x="0" y="0"/>
                 <wp:positionH relativeFrom="margin">
                   <wp:align>left</wp:align>
                 </wp:positionH>
                 <wp:positionV relativeFrom="paragraph">
-                  <wp:posOffset>5113655</wp:posOffset>
+                  <wp:posOffset>5370830</wp:posOffset>
                 </wp:positionV>
-                <wp:extent cx="3238500" cy="1685925"/>
+                <wp:extent cx="3238500" cy="2343150"/>
                 <wp:effectExtent l="0" t="0" r="0" b="0"/>
                 <wp:wrapSquare wrapText="bothSides"/>
                 <wp:docPr id="6" name="Tekstvak 2"/>
@@ -79,7 +95,7 @@
                       <wps:spPr bwMode="auto">
                         <a:xfrm>
                           <a:off x="0" y="0"/>
-                          <a:ext cx="3238500" cy="1685925"/>
+                          <a:ext cx="3238500" cy="2343150"/>
                         </a:xfrm>
                         <a:prstGeom prst="rect">
                           <a:avLst/>
@@ -118,36 +134,28 @@
                             </w:r>
                           </w:p>
                           <w:p>
+                            <w:r>
+                              <w:t>7,9 gemiddeld cijfer</w:t>
+                            </w:r>
+                          </w:p>
+                          <w:p>
                             <w:pPr>
                               <w:rPr>
                                 <w:b/>
                                 <w:bCs/>
-                                <w:lang w:val="en-US"/>
                               </w:rPr>
                             </w:pPr>
-                            <w:proofErr w:type="spellStart"/>
-                            <w:r>
-                              <w:rPr>
-                                <w:b/>
-                                <w:bCs/>
-                                <w:lang w:val="en-US"/>
-                              </w:rPr>
-                              <w:t>Propedeuse</w:t>
-                            </w:r>
-                            <w:proofErr w:type="spellEnd"/>
-                            <w:r>
-                              <w:rPr>
-                                <w:b/>
-                                <w:bCs/>
-                                <w:lang w:val="en-US"/>
-                              </w:rPr>
-                              <w:t xml:space="preserve"> HBO Informatica</w:t>
-                            </w:r>
-                            <w:r>
-                              <w:rPr>
-                                <w:b/>
-                                <w:bCs/>
-                                <w:lang w:val="en-US"/>
+                            <w:r>
+                              <w:rPr>
+                                <w:b/>
+                                <w:bCs/>
+                              </w:rPr>
+                              <w:t>Propedeuse HBO Informatica</w:t>
+                            </w:r>
+                            <w:r>
+                              <w:rPr>
+                                <w:b/>
+                                <w:bCs/>
                               </w:rPr>
                               <w:t xml:space="preserve"> – Jul 2018</w:t>
                             </w:r>
@@ -273,7 +281,7 @@
                 <v:stroke joinstyle="miter"/>
                 <v:path gradientshapeok="t" o:connecttype="rect"/>
               </v:shapetype>
-              <v:shape id="Tekstvak 2" o:spid="_x0000_s1026" type="#_x0000_t202" style="position:absolute;margin-left:0;margin-top:402.65pt;width:255pt;height:132.75pt;z-index:251665408;visibility:visible;mso-wrap-style:square;mso-width-percent:0;mso-height-percent:0;mso-wrap-distance-left:9pt;mso-wrap-distance-top:3.6pt;mso-wrap-distance-right:9pt;mso-wrap-distance-bottom:3.6pt;mso-position-horizontal:left;mso-position-horizontal-relative:margin;mso-position-vertical:absolute;mso-position-vertical-relative:text;mso-width-percent:0;mso-height-percent:0;mso-width-relative:margin;mso-height-relative:margin;v-text-anchor:top" o:gfxdata="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" filled="f" stroked="f">
+              <v:shape id="Tekstvak 2" o:spid="_x0000_s1026" type="#_x0000_t202" style="position:absolute;margin-left:0;margin-top:422.9pt;width:255pt;height:184.5pt;z-index:251665408;visibility:visible;mso-wrap-style:square;mso-width-percent:0;mso-height-percent:0;mso-wrap-distance-left:9pt;mso-wrap-distance-top:3.6pt;mso-wrap-distance-right:9pt;mso-wrap-distance-bottom:3.6pt;mso-position-horizontal:left;mso-position-horizontal-relative:margin;mso-position-vertical:absolute;mso-position-vertical-relative:text;mso-width-percent:0;mso-height-percent:0;mso-width-relative:margin;mso-height-relative:margin;v-text-anchor:top" o:gfxdata="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" filled="f" stroked="f">
                 <v:textbox>
                   <w:txbxContent>
                     <w:p>
@@ -300,36 +308,28 @@
                       </w:r>
                     </w:p>
                     <w:p>
+                      <w:r>
+                        <w:t>7,9 gemiddeld cijfer</w:t>
+                      </w:r>
+                    </w:p>
+                    <w:p>
                       <w:pPr>
                         <w:rPr>
                           <w:b/>
                           <w:bCs/>
-                          <w:lang w:val="en-US"/>
                         </w:rPr>
                       </w:pPr>
-                      <w:proofErr w:type="spellStart"/>
-                      <w:r>
-                        <w:rPr>
-                          <w:b/>
-                          <w:bCs/>
-                          <w:lang w:val="en-US"/>
-                        </w:rPr>
-                        <w:t>Propedeuse</w:t>
-                      </w:r>
-                      <w:proofErr w:type="spellEnd"/>
-                      <w:r>
-                        <w:rPr>
-                          <w:b/>
-                          <w:bCs/>
-                          <w:lang w:val="en-US"/>
-                        </w:rPr>
-                        <w:t xml:space="preserve"> HBO Informatica</w:t>
-                      </w:r>
-                      <w:r>
-                        <w:rPr>
-                          <w:b/>
-                          <w:bCs/>
-                          <w:lang w:val="en-US"/>
+                      <w:r>
+                        <w:rPr>
+                          <w:b/>
+                          <w:bCs/>
+                        </w:rPr>
+                        <w:t>Propedeuse HBO Informatica</w:t>
+                      </w:r>
+                      <w:r>
+                        <w:rPr>
+                          <w:b/>
+                          <w:bCs/>
                         </w:rPr>
                         <w:t xml:space="preserve"> – Jul 2018</w:t>
                       </w:r>
@@ -430,1951 +430,6 @@
                         <w:rPr>
                           <w:lang w:val="en-US"/>
                         </w:rPr>
-                      </w:pPr>
-                    </w:p>
-                  </w:txbxContent>
-                </v:textbox>
-                <w10:wrap type="square" anchorx="margin"/>
-              </v:shape>
-            </w:pict>
-          </mc:Fallback>
-        </mc:AlternateContent>
-      </w:r>
-      <w:r>
-        <w:rPr>
-          <w:noProof/>
-          <w:sz w:val="28"/>
-          <w:szCs w:val="28"/>
-          <w:lang w:val="en-US" w:bidi="nl-NL"/>
-        </w:rPr>
-        <mc:AlternateContent>
-          <mc:Choice Requires="wps">
-            <w:drawing>
-              <wp:anchor distT="45720" distB="45720" distL="114300" distR="114300" simplePos="0" relativeHeight="251663360" behindDoc="0" locked="0" layoutInCell="1" allowOverlap="1" wp14:anchorId="6B596C0B" wp14:editId="6092D349">
-                <wp:simplePos x="0" y="0"/>
-                <wp:positionH relativeFrom="margin">
-                  <wp:posOffset>3590925</wp:posOffset>
-                </wp:positionH>
-                <wp:positionV relativeFrom="paragraph">
-                  <wp:posOffset>3122930</wp:posOffset>
-                </wp:positionV>
-                <wp:extent cx="3238500" cy="2543175"/>
-                <wp:effectExtent l="0" t="0" r="0" b="0"/>
-                <wp:wrapSquare wrapText="bothSides"/>
-                <wp:docPr id="5" name="Tekstvak 2"/>
-                <wp:cNvGraphicFramePr>
-                  <a:graphicFrameLocks xmlns:a="http://schemas.openxmlformats.org/drawingml/2006/main"/>
-                </wp:cNvGraphicFramePr>
-                <a:graphic xmlns:a="http://schemas.openxmlformats.org/drawingml/2006/main">
-                  <a:graphicData uri="http://schemas.microsoft.com/office/word/2010/wordprocessingShape">
-                    <wps:wsp>
-                      <wps:cNvSpPr txBox="1">
-                        <a:spLocks noChangeArrowheads="1"/>
-                      </wps:cNvSpPr>
-                      <wps:spPr bwMode="auto">
-                        <a:xfrm>
-                          <a:off x="0" y="0"/>
-                          <a:ext cx="3238500" cy="2543175"/>
-                        </a:xfrm>
-                        <a:prstGeom prst="rect">
-                          <a:avLst/>
-                        </a:prstGeom>
-                        <a:noFill/>
-                        <a:ln w="9525">
-                          <a:noFill/>
-                          <a:miter lim="800000"/>
-                          <a:headEnd/>
-                          <a:tailEnd/>
-                        </a:ln>
-                      </wps:spPr>
-                      <wps:txbx>
-                        <w:txbxContent>
-                          <w:p>
-                            <w:pPr>
-                              <w:pStyle w:val="Kop1"/>
-                            </w:pPr>
-                            <w:r>
-                              <w:t>Opleiding</w:t>
-                            </w:r>
-                            <w:r>
-                              <w:t>en</w:t>
-                            </w:r>
-                          </w:p>
-                          <w:p>
-                            <w:pPr>
-                              <w:rPr>
-                                <w:b/>
-                                <w:bCs/>
-                              </w:rPr>
-                            </w:pPr>
-                            <w:r>
-                              <w:rPr>
-                                <w:b/>
-                                <w:bCs/>
-                                <w:sz w:val="24"/>
-                                <w:szCs w:val="24"/>
-                              </w:rPr>
-                              <w:t xml:space="preserve">Informatica // </w:t>
-                            </w:r>
-                            <w:r>
-                              <w:rPr>
-                                <w:b/>
-                                <w:bCs/>
-                                <w:sz w:val="24"/>
-                                <w:szCs w:val="24"/>
-                              </w:rPr>
-                              <w:t>Hogeschool Rotterdam</w:t>
-                            </w:r>
-                            <w:r>
-                              <w:rPr>
-                                <w:b/>
-                                <w:bCs/>
-                                <w:sz w:val="24"/>
-                                <w:szCs w:val="24"/>
-                              </w:rPr>
-                              <w:t xml:space="preserve"> </w:t>
-                            </w:r>
-                            <w:r>
-                              <w:rPr>
-                                <w:b/>
-                                <w:bCs/>
-                                <w:sz w:val="24"/>
-                                <w:szCs w:val="24"/>
-                              </w:rPr>
-                              <w:t xml:space="preserve">           </w:t>
-                            </w:r>
-                            <w:r>
-                              <w:rPr>
-                                <w:b/>
-                                <w:bCs/>
-                              </w:rPr>
-                              <w:t xml:space="preserve">Aug 2017 </w:t>
-                            </w:r>
-                            <w:r>
-                              <w:rPr>
-                                <w:b/>
-                                <w:bCs/>
-                              </w:rPr>
-                              <w:t>–</w:t>
-                            </w:r>
-                            <w:r>
-                              <w:rPr>
-                                <w:b/>
-                                <w:bCs/>
-                              </w:rPr>
-                              <w:t xml:space="preserve"> </w:t>
-                            </w:r>
-                            <w:r>
-                              <w:rPr>
-                                <w:b/>
-                                <w:bCs/>
-                              </w:rPr>
-                              <w:t>Jul 2021</w:t>
-                            </w:r>
-                          </w:p>
-                          <w:p>
-                            <w:pPr>
-                              <w:rPr>
-                                <w:lang w:val="en-US"/>
-                              </w:rPr>
-                            </w:pPr>
-                            <w:r>
-                              <w:rPr>
-                                <w:lang w:val="en-US"/>
-                              </w:rPr>
-                              <w:t xml:space="preserve">Minors in A.I. </w:t>
-                            </w:r>
-                            <w:proofErr w:type="spellStart"/>
-                            <w:r>
-                              <w:rPr>
-                                <w:lang w:val="en-US"/>
-                              </w:rPr>
-                              <w:t>en</w:t>
-                            </w:r>
-                            <w:proofErr w:type="spellEnd"/>
-                            <w:r>
-                              <w:rPr>
-                                <w:lang w:val="en-US"/>
-                              </w:rPr>
-                              <w:t xml:space="preserve"> Security.</w:t>
-                            </w:r>
-                          </w:p>
-                          <w:p>
-                            <w:pPr>
-                              <w:rPr>
-                                <w:b/>
-                                <w:bCs/>
-                              </w:rPr>
-                            </w:pPr>
-                            <w:r>
-                              <w:rPr>
-                                <w:b/>
-                                <w:bCs/>
-                                <w:sz w:val="24"/>
-                                <w:szCs w:val="24"/>
-                              </w:rPr>
-                              <w:t>Werktuigbouwkunde // TU Delft</w:t>
-                            </w:r>
-                            <w:r>
-                              <w:rPr>
-                                <w:b/>
-                                <w:bCs/>
-                                <w:sz w:val="24"/>
-                                <w:szCs w:val="24"/>
-                              </w:rPr>
-                              <w:t xml:space="preserve"> </w:t>
-                            </w:r>
-                            <w:r>
-                              <w:rPr>
-                                <w:b/>
-                                <w:bCs/>
-                                <w:sz w:val="24"/>
-                                <w:szCs w:val="24"/>
-                              </w:rPr>
-                              <w:t xml:space="preserve">                     </w:t>
-                            </w:r>
-                            <w:r>
-                              <w:rPr>
-                                <w:b/>
-                                <w:bCs/>
-                              </w:rPr>
-                              <w:t>Aug 2016 – Dec 2016 (gestopt)</w:t>
-                            </w:r>
-                          </w:p>
-                          <w:p>
-                            <w:pPr>
-                              <w:rPr>
-                                <w:b/>
-                                <w:bCs/>
-                              </w:rPr>
-                            </w:pPr>
-                            <w:r>
-                              <w:rPr>
-                                <w:b/>
-                                <w:bCs/>
-                                <w:sz w:val="24"/>
-                                <w:szCs w:val="24"/>
-                              </w:rPr>
-                              <w:t xml:space="preserve">VWO Atheneum // </w:t>
-                            </w:r>
-                            <w:proofErr w:type="spellStart"/>
-                            <w:r>
-                              <w:rPr>
-                                <w:b/>
-                                <w:bCs/>
-                                <w:sz w:val="24"/>
-                                <w:szCs w:val="24"/>
-                              </w:rPr>
-                              <w:t>Maerlant</w:t>
-                            </w:r>
-                            <w:proofErr w:type="spellEnd"/>
-                            <w:r>
-                              <w:rPr>
-                                <w:b/>
-                                <w:bCs/>
-                                <w:sz w:val="24"/>
-                                <w:szCs w:val="24"/>
-                              </w:rPr>
-                              <w:t xml:space="preserve"> College - Brielle                                                                       </w:t>
-                            </w:r>
-                            <w:r>
-                              <w:rPr>
-                                <w:b/>
-                                <w:bCs/>
-                                <w:sz w:val="24"/>
-                                <w:szCs w:val="24"/>
-                              </w:rPr>
-                              <w:t xml:space="preserve">Aug </w:t>
-                            </w:r>
-                            <w:r>
-                              <w:rPr>
-                                <w:b/>
-                                <w:bCs/>
-                              </w:rPr>
-                              <w:t>2010 – Jul 2016</w:t>
-                            </w:r>
-                          </w:p>
-                          <w:p/>
-                          <w:p>
-                            <w:pPr>
-                              <w:rPr>
-                                <w:b/>
-                                <w:bCs/>
-                              </w:rPr>
-                            </w:pPr>
-                          </w:p>
-                          <w:p>
-                            <w:pPr>
-                              <w:rPr>
-                                <w:b/>
-                                <w:bCs/>
-                              </w:rPr>
-                            </w:pPr>
-                          </w:p>
-                          <w:p>
-                            <w:pPr>
-                              <w:pStyle w:val="Kop1"/>
-                            </w:pPr>
-                          </w:p>
-                        </w:txbxContent>
-                      </wps:txbx>
-                      <wps:bodyPr rot="0" vert="horz" wrap="square" lIns="91440" tIns="45720" rIns="91440" bIns="45720" anchor="t" anchorCtr="0">
-                        <a:noAutofit/>
-                      </wps:bodyPr>
-                    </wps:wsp>
-                  </a:graphicData>
-                </a:graphic>
-                <wp14:sizeRelH relativeFrom="margin">
-                  <wp14:pctWidth>0</wp14:pctWidth>
-                </wp14:sizeRelH>
-                <wp14:sizeRelV relativeFrom="margin">
-                  <wp14:pctHeight>0</wp14:pctHeight>
-                </wp14:sizeRelV>
-              </wp:anchor>
-            </w:drawing>
-          </mc:Choice>
-          <mc:Fallback>
-            <w:pict>
-              <v:shape w14:anchorId="6B596C0B" id="_x0000_s1027" type="#_x0000_t202" style="position:absolute;margin-left:282.75pt;margin-top:245.9pt;width:255pt;height:200.25pt;z-index:251663360;visibility:visible;mso-wrap-style:square;mso-width-percent:0;mso-height-percent:0;mso-wrap-distance-left:9pt;mso-wrap-distance-top:3.6pt;mso-wrap-distance-right:9pt;mso-wrap-distance-bottom:3.6pt;mso-position-horizontal:absolute;mso-position-horizontal-relative:margin;mso-position-vertical:absolute;mso-position-vertical-relative:text;mso-width-percent:0;mso-height-percent:0;mso-width-relative:margin;mso-height-relative:margin;v-text-anchor:top" o:gfxdata="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" filled="f" stroked="f">
-                <v:textbox>
-                  <w:txbxContent>
-                    <w:p>
-                      <w:pPr>
-                        <w:pStyle w:val="Kop1"/>
-                      </w:pPr>
-                      <w:r>
-                        <w:t>Opleiding</w:t>
-                      </w:r>
-                      <w:r>
-                        <w:t>en</w:t>
-                      </w:r>
-                    </w:p>
-                    <w:p>
-                      <w:pPr>
-                        <w:rPr>
-                          <w:b/>
-                          <w:bCs/>
-                        </w:rPr>
-                      </w:pPr>
-                      <w:r>
-                        <w:rPr>
-                          <w:b/>
-                          <w:bCs/>
-                          <w:sz w:val="24"/>
-                          <w:szCs w:val="24"/>
-                        </w:rPr>
-                        <w:t xml:space="preserve">Informatica // </w:t>
-                      </w:r>
-                      <w:r>
-                        <w:rPr>
-                          <w:b/>
-                          <w:bCs/>
-                          <w:sz w:val="24"/>
-                          <w:szCs w:val="24"/>
-                        </w:rPr>
-                        <w:t>Hogeschool Rotterdam</w:t>
-                      </w:r>
-                      <w:r>
-                        <w:rPr>
-                          <w:b/>
-                          <w:bCs/>
-                          <w:sz w:val="24"/>
-                          <w:szCs w:val="24"/>
-                        </w:rPr>
-                        <w:t xml:space="preserve"> </w:t>
-                      </w:r>
-                      <w:r>
-                        <w:rPr>
-                          <w:b/>
-                          <w:bCs/>
-                          <w:sz w:val="24"/>
-                          <w:szCs w:val="24"/>
-                        </w:rPr>
-                        <w:t xml:space="preserve">           </w:t>
-                      </w:r>
-                      <w:r>
-                        <w:rPr>
-                          <w:b/>
-                          <w:bCs/>
-                        </w:rPr>
-                        <w:t xml:space="preserve">Aug 2017 </w:t>
-                      </w:r>
-                      <w:r>
-                        <w:rPr>
-                          <w:b/>
-                          <w:bCs/>
-                        </w:rPr>
-                        <w:t>–</w:t>
-                      </w:r>
-                      <w:r>
-                        <w:rPr>
-                          <w:b/>
-                          <w:bCs/>
-                        </w:rPr>
-                        <w:t xml:space="preserve"> </w:t>
-                      </w:r>
-                      <w:r>
-                        <w:rPr>
-                          <w:b/>
-                          <w:bCs/>
-                        </w:rPr>
-                        <w:t>Jul 2021</w:t>
-                      </w:r>
-                    </w:p>
-                    <w:p>
-                      <w:pPr>
-                        <w:rPr>
-                          <w:lang w:val="en-US"/>
-                        </w:rPr>
-                      </w:pPr>
-                      <w:r>
-                        <w:rPr>
-                          <w:lang w:val="en-US"/>
-                        </w:rPr>
-                        <w:t xml:space="preserve">Minors in A.I. </w:t>
-                      </w:r>
-                      <w:proofErr w:type="spellStart"/>
-                      <w:r>
-                        <w:rPr>
-                          <w:lang w:val="en-US"/>
-                        </w:rPr>
-                        <w:t>en</w:t>
-                      </w:r>
-                      <w:proofErr w:type="spellEnd"/>
-                      <w:r>
-                        <w:rPr>
-                          <w:lang w:val="en-US"/>
-                        </w:rPr>
-                        <w:t xml:space="preserve"> Security.</w:t>
-                      </w:r>
-                    </w:p>
-                    <w:p>
-                      <w:pPr>
-                        <w:rPr>
-                          <w:b/>
-                          <w:bCs/>
-                        </w:rPr>
-                      </w:pPr>
-                      <w:r>
-                        <w:rPr>
-                          <w:b/>
-                          <w:bCs/>
-                          <w:sz w:val="24"/>
-                          <w:szCs w:val="24"/>
-                        </w:rPr>
-                        <w:t>Werktuigbouwkunde // TU Delft</w:t>
-                      </w:r>
-                      <w:r>
-                        <w:rPr>
-                          <w:b/>
-                          <w:bCs/>
-                          <w:sz w:val="24"/>
-                          <w:szCs w:val="24"/>
-                        </w:rPr>
-                        <w:t xml:space="preserve"> </w:t>
-                      </w:r>
-                      <w:r>
-                        <w:rPr>
-                          <w:b/>
-                          <w:bCs/>
-                          <w:sz w:val="24"/>
-                          <w:szCs w:val="24"/>
-                        </w:rPr>
-                        <w:t xml:space="preserve">                     </w:t>
-                      </w:r>
-                      <w:r>
-                        <w:rPr>
-                          <w:b/>
-                          <w:bCs/>
-                        </w:rPr>
-                        <w:t>Aug 2016 – Dec 2016 (gestopt)</w:t>
-                      </w:r>
-                    </w:p>
-                    <w:p>
-                      <w:pPr>
-                        <w:rPr>
-                          <w:b/>
-                          <w:bCs/>
-                        </w:rPr>
-                      </w:pPr>
-                      <w:r>
-                        <w:rPr>
-                          <w:b/>
-                          <w:bCs/>
-                          <w:sz w:val="24"/>
-                          <w:szCs w:val="24"/>
-                        </w:rPr>
-                        <w:t xml:space="preserve">VWO Atheneum // </w:t>
-                      </w:r>
-                      <w:proofErr w:type="spellStart"/>
-                      <w:r>
-                        <w:rPr>
-                          <w:b/>
-                          <w:bCs/>
-                          <w:sz w:val="24"/>
-                          <w:szCs w:val="24"/>
-                        </w:rPr>
-                        <w:t>Maerlant</w:t>
-                      </w:r>
-                      <w:proofErr w:type="spellEnd"/>
-                      <w:r>
-                        <w:rPr>
-                          <w:b/>
-                          <w:bCs/>
-                          <w:sz w:val="24"/>
-                          <w:szCs w:val="24"/>
-                        </w:rPr>
-                        <w:t xml:space="preserve"> College - Brielle                                                                       </w:t>
-                      </w:r>
-                      <w:r>
-                        <w:rPr>
-                          <w:b/>
-                          <w:bCs/>
-                          <w:sz w:val="24"/>
-                          <w:szCs w:val="24"/>
-                        </w:rPr>
-                        <w:t xml:space="preserve">Aug </w:t>
-                      </w:r>
-                      <w:r>
-                        <w:rPr>
-                          <w:b/>
-                          <w:bCs/>
-                        </w:rPr>
-                        <w:t>2010 – Jul 2016</w:t>
-                      </w:r>
-                    </w:p>
-                    <w:p/>
-                    <w:p>
-                      <w:pPr>
-                        <w:rPr>
-                          <w:b/>
-                          <w:bCs/>
-                        </w:rPr>
-                      </w:pPr>
-                    </w:p>
-                    <w:p>
-                      <w:pPr>
-                        <w:rPr>
-                          <w:b/>
-                          <w:bCs/>
-                        </w:rPr>
-                      </w:pPr>
-                    </w:p>
-                    <w:p>
-                      <w:pPr>
-                        <w:pStyle w:val="Kop1"/>
-                      </w:pPr>
-                    </w:p>
-                  </w:txbxContent>
-                </v:textbox>
-                <w10:wrap type="square" anchorx="margin"/>
-              </v:shape>
-            </w:pict>
-          </mc:Fallback>
-        </mc:AlternateContent>
-      </w:r>
-      <w:r>
-        <w:rPr>
-          <w:noProof/>
-          <w:sz w:val="28"/>
-          <w:szCs w:val="28"/>
-          <w:lang w:val="en-US" w:bidi="nl-NL"/>
-        </w:rPr>
-        <mc:AlternateContent>
-          <mc:Choice Requires="wps">
-            <w:drawing>
-              <wp:anchor distT="45720" distB="45720" distL="114300" distR="114300" simplePos="0" relativeHeight="251661312" behindDoc="0" locked="0" layoutInCell="1" allowOverlap="1" wp14:anchorId="7BC089EF" wp14:editId="24787DAD">
-                <wp:simplePos x="0" y="0"/>
-                <wp:positionH relativeFrom="margin">
-                  <wp:posOffset>3649980</wp:posOffset>
-                </wp:positionH>
-                <wp:positionV relativeFrom="paragraph">
-                  <wp:posOffset>274955</wp:posOffset>
-                </wp:positionV>
-                <wp:extent cx="2924175" cy="2809875"/>
-                <wp:effectExtent l="0" t="0" r="0" b="0"/>
-                <wp:wrapSquare wrapText="bothSides"/>
-                <wp:docPr id="4" name="Tekstvak 2"/>
-                <wp:cNvGraphicFramePr>
-                  <a:graphicFrameLocks xmlns:a="http://schemas.openxmlformats.org/drawingml/2006/main"/>
-                </wp:cNvGraphicFramePr>
-                <a:graphic xmlns:a="http://schemas.openxmlformats.org/drawingml/2006/main">
-                  <a:graphicData uri="http://schemas.microsoft.com/office/word/2010/wordprocessingShape">
-                    <wps:wsp>
-                      <wps:cNvSpPr txBox="1">
-                        <a:spLocks noChangeArrowheads="1"/>
-                      </wps:cNvSpPr>
-                      <wps:spPr bwMode="auto">
-                        <a:xfrm>
-                          <a:off x="0" y="0"/>
-                          <a:ext cx="2924175" cy="2809875"/>
-                        </a:xfrm>
-                        <a:prstGeom prst="rect">
-                          <a:avLst/>
-                        </a:prstGeom>
-                        <a:noFill/>
-                        <a:ln w="9525">
-                          <a:noFill/>
-                          <a:miter lim="800000"/>
-                          <a:headEnd/>
-                          <a:tailEnd/>
-                        </a:ln>
-                      </wps:spPr>
-                      <wps:txbx>
-                        <w:txbxContent>
-                          <w:p>
-                            <w:pPr>
-                              <w:pStyle w:val="Kop1"/>
-                              <w:rPr>
-                                <w:lang w:val="en-US"/>
-                              </w:rPr>
-                            </w:pPr>
-                            <w:r>
-                              <w:rPr>
-                                <w:lang w:val="en-US"/>
-                              </w:rPr>
-                              <w:t>Skills</w:t>
-                            </w:r>
-                          </w:p>
-                          <w:p>
-                            <w:pPr>
-                              <w:rPr>
-                                <w:b/>
-                                <w:bCs/>
-                                <w:sz w:val="28"/>
-                                <w:szCs w:val="28"/>
-                                <w:lang w:val="en-US"/>
-                              </w:rPr>
-                            </w:pPr>
-                            <w:r>
-                              <w:rPr>
-                                <w:b/>
-                                <w:bCs/>
-                                <w:sz w:val="28"/>
-                                <w:szCs w:val="28"/>
-                                <w:lang w:val="en-US"/>
-                              </w:rPr>
-                              <w:t>Pro</w:t>
-                            </w:r>
-                            <w:r>
-                              <w:rPr>
-                                <w:b/>
-                                <w:bCs/>
-                                <w:sz w:val="28"/>
-                                <w:szCs w:val="28"/>
-                                <w:lang w:val="en-US"/>
-                              </w:rPr>
-                              <w:t>gramming languages</w:t>
-                            </w:r>
-                          </w:p>
-                          <w:p>
-                            <w:pPr>
-                              <w:rPr>
-                                <w:b/>
-                                <w:bCs/>
-                                <w:sz w:val="28"/>
-                                <w:szCs w:val="28"/>
-                                <w:lang w:val="en-US"/>
-                              </w:rPr>
-                            </w:pPr>
-                            <w:proofErr w:type="spellStart"/>
-                            <w:r>
-                              <w:rPr>
-                                <w:lang w:val="en-US"/>
-                              </w:rPr>
-                              <w:t>Javascript</w:t>
-                            </w:r>
-                            <w:proofErr w:type="spellEnd"/>
-                            <w:r>
-                              <w:rPr>
-                                <w:lang w:val="en-US"/>
-                              </w:rPr>
-                              <w:t xml:space="preserve"> (ES6), HTML, CSS/Sass, Python, R, C#</w:t>
-                            </w:r>
-                            <w:r>
-                              <w:rPr>
-                                <w:lang w:val="en-US"/>
-                              </w:rPr>
-                              <w:t>, SQL</w:t>
-                            </w:r>
-                          </w:p>
-                          <w:p>
-                            <w:pPr>
-                              <w:rPr>
-                                <w:b/>
-                                <w:bCs/>
-                                <w:sz w:val="28"/>
-                                <w:szCs w:val="28"/>
-                                <w:lang w:val="en-US"/>
-                              </w:rPr>
-                            </w:pPr>
-                            <w:r>
-                              <w:rPr>
-                                <w:b/>
-                                <w:bCs/>
-                                <w:sz w:val="28"/>
-                                <w:szCs w:val="28"/>
-                                <w:lang w:val="en-US"/>
-                              </w:rPr>
-                              <w:t>Libraries &amp; Frameworks</w:t>
-                            </w:r>
-                          </w:p>
-                          <w:p>
-                            <w:pPr>
-                              <w:rPr>
-                                <w:lang w:val="en-US"/>
-                              </w:rPr>
-                            </w:pPr>
-                            <w:r>
-                              <w:rPr>
-                                <w:lang w:val="en-US"/>
-                              </w:rPr>
-                              <w:t xml:space="preserve">React, Node.js, Express, </w:t>
-                            </w:r>
-                            <w:proofErr w:type="spellStart"/>
-                            <w:r>
-                              <w:rPr>
-                                <w:lang w:val="en-US"/>
-                              </w:rPr>
-                              <w:t>dotNet</w:t>
-                            </w:r>
-                            <w:proofErr w:type="spellEnd"/>
-                            <w:r>
-                              <w:rPr>
-                                <w:lang w:val="en-US"/>
-                              </w:rPr>
-                              <w:t xml:space="preserve">, </w:t>
-                            </w:r>
-                            <w:proofErr w:type="spellStart"/>
-                            <w:r>
-                              <w:rPr>
-                                <w:lang w:val="en-US"/>
-                              </w:rPr>
-                              <w:t>pygame</w:t>
-                            </w:r>
-                            <w:proofErr w:type="spellEnd"/>
-                            <w:r>
-                              <w:rPr>
-                                <w:lang w:val="en-US"/>
-                              </w:rPr>
-                              <w:t>, Unity</w:t>
-                            </w:r>
-                          </w:p>
-                          <w:p>
-                            <w:pPr>
-                              <w:rPr>
-                                <w:b/>
-                                <w:bCs/>
-                                <w:sz w:val="28"/>
-                                <w:szCs w:val="28"/>
-                                <w:lang w:val="en-US"/>
-                              </w:rPr>
-                            </w:pPr>
-                            <w:r>
-                              <w:rPr>
-                                <w:b/>
-                                <w:bCs/>
-                                <w:sz w:val="28"/>
-                                <w:szCs w:val="28"/>
-                                <w:lang w:val="en-US"/>
-                              </w:rPr>
-                              <w:t>Tools &amp; Platforms</w:t>
-                            </w:r>
-                          </w:p>
-                          <w:p>
-                            <w:pPr>
-                              <w:rPr>
-                                <w:lang w:val="en-US"/>
-                              </w:rPr>
-                            </w:pPr>
-                            <w:r>
-                              <w:rPr>
-                                <w:lang w:val="en-US"/>
-                              </w:rPr>
-                              <w:t>Git</w:t>
-                            </w:r>
-                            <w:r>
-                              <w:rPr>
-                                <w:lang w:val="en-US"/>
-                              </w:rPr>
-                              <w:t>, Blender</w:t>
-                            </w:r>
-                          </w:p>
-                          <w:p>
-                            <w:pPr>
-                              <w:pStyle w:val="Kop1"/>
-                            </w:pPr>
-                          </w:p>
-                          <w:p>
-                            <w:pPr>
-                              <w:rPr>
-                                <w:lang w:val="en-US"/>
-                              </w:rPr>
-                            </w:pPr>
-                          </w:p>
-                          <w:p>
-                            <w:pPr>
-                              <w:rPr>
-                                <w:lang w:val="en-US"/>
-                              </w:rPr>
-                            </w:pPr>
-                          </w:p>
-                          <w:p>
-                            <w:pPr>
-                              <w:pStyle w:val="Kop1"/>
-                              <w:rPr>
-                                <w:lang w:val="en-US"/>
-                              </w:rPr>
-                            </w:pPr>
-                          </w:p>
-                          <w:p>
-                            <w:pPr>
-                              <w:rPr>
-                                <w:b/>
-                                <w:bCs/>
-                                <w:lang w:val="en-US"/>
-                              </w:rPr>
-                            </w:pPr>
-                          </w:p>
-                          <w:p>
-                            <w:pPr>
-                              <w:rPr>
-                                <w:b/>
-                                <w:bCs/>
-                                <w:lang w:val="en-US"/>
-                              </w:rPr>
-                            </w:pPr>
-                          </w:p>
-                          <w:p>
-                            <w:pPr>
-                              <w:rPr>
-                                <w:b/>
-                                <w:bCs/>
-                                <w:lang w:val="en-US"/>
-                              </w:rPr>
-                            </w:pPr>
-                          </w:p>
-                          <w:p>
-                            <w:pPr>
-                              <w:pStyle w:val="Kop1"/>
-                              <w:rPr>
-                                <w:lang w:val="en-US"/>
-                              </w:rPr>
-                            </w:pPr>
-                          </w:p>
-                        </w:txbxContent>
-                      </wps:txbx>
-                      <wps:bodyPr rot="0" vert="horz" wrap="square" lIns="91440" tIns="45720" rIns="91440" bIns="45720" anchor="t" anchorCtr="0">
-                        <a:noAutofit/>
-                      </wps:bodyPr>
-                    </wps:wsp>
-                  </a:graphicData>
-                </a:graphic>
-                <wp14:sizeRelH relativeFrom="margin">
-                  <wp14:pctWidth>0</wp14:pctWidth>
-                </wp14:sizeRelH>
-                <wp14:sizeRelV relativeFrom="margin">
-                  <wp14:pctHeight>0</wp14:pctHeight>
-                </wp14:sizeRelV>
-              </wp:anchor>
-            </w:drawing>
-          </mc:Choice>
-          <mc:Fallback>
-            <w:pict>
-              <v:shape w14:anchorId="7BC089EF" id="_x0000_s1028" type="#_x0000_t202" style="position:absolute;margin-left:287.4pt;margin-top:21.65pt;width:230.25pt;height:221.25pt;z-index:251661312;visibility:visible;mso-wrap-style:square;mso-width-percent:0;mso-height-percent:0;mso-wrap-distance-left:9pt;mso-wrap-distance-top:3.6pt;mso-wrap-distance-right:9pt;mso-wrap-distance-bottom:3.6pt;mso-position-horizontal:absolute;mso-position-horizontal-relative:margin;mso-position-vertical:absolute;mso-position-vertical-relative:text;mso-width-percent:0;mso-height-percent:0;mso-width-relative:margin;mso-height-relative:margin;v-text-anchor:top" o:gfxdata="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" filled="f" stroked="f">
-                <v:textbox>
-                  <w:txbxContent>
-                    <w:p>
-                      <w:pPr>
-                        <w:pStyle w:val="Kop1"/>
-                        <w:rPr>
-                          <w:lang w:val="en-US"/>
-                        </w:rPr>
-                      </w:pPr>
-                      <w:r>
-                        <w:rPr>
-                          <w:lang w:val="en-US"/>
-                        </w:rPr>
-                        <w:t>Skills</w:t>
-                      </w:r>
-                    </w:p>
-                    <w:p>
-                      <w:pPr>
-                        <w:rPr>
-                          <w:b/>
-                          <w:bCs/>
-                          <w:sz w:val="28"/>
-                          <w:szCs w:val="28"/>
-                          <w:lang w:val="en-US"/>
-                        </w:rPr>
-                      </w:pPr>
-                      <w:r>
-                        <w:rPr>
-                          <w:b/>
-                          <w:bCs/>
-                          <w:sz w:val="28"/>
-                          <w:szCs w:val="28"/>
-                          <w:lang w:val="en-US"/>
-                        </w:rPr>
-                        <w:t>Pro</w:t>
-                      </w:r>
-                      <w:r>
-                        <w:rPr>
-                          <w:b/>
-                          <w:bCs/>
-                          <w:sz w:val="28"/>
-                          <w:szCs w:val="28"/>
-                          <w:lang w:val="en-US"/>
-                        </w:rPr>
-                        <w:t>gramming languages</w:t>
-                      </w:r>
-                    </w:p>
-                    <w:p>
-                      <w:pPr>
-                        <w:rPr>
-                          <w:b/>
-                          <w:bCs/>
-                          <w:sz w:val="28"/>
-                          <w:szCs w:val="28"/>
-                          <w:lang w:val="en-US"/>
-                        </w:rPr>
-                      </w:pPr>
-                      <w:proofErr w:type="spellStart"/>
-                      <w:r>
-                        <w:rPr>
-                          <w:lang w:val="en-US"/>
-                        </w:rPr>
-                        <w:t>Javascript</w:t>
-                      </w:r>
-                      <w:proofErr w:type="spellEnd"/>
-                      <w:r>
-                        <w:rPr>
-                          <w:lang w:val="en-US"/>
-                        </w:rPr>
-                        <w:t xml:space="preserve"> (ES6), HTML, CSS/Sass, Python, R, C#</w:t>
-                      </w:r>
-                      <w:r>
-                        <w:rPr>
-                          <w:lang w:val="en-US"/>
-                        </w:rPr>
-                        <w:t>, SQL</w:t>
-                      </w:r>
-                    </w:p>
-                    <w:p>
-                      <w:pPr>
-                        <w:rPr>
-                          <w:b/>
-                          <w:bCs/>
-                          <w:sz w:val="28"/>
-                          <w:szCs w:val="28"/>
-                          <w:lang w:val="en-US"/>
-                        </w:rPr>
-                      </w:pPr>
-                      <w:r>
-                        <w:rPr>
-                          <w:b/>
-                          <w:bCs/>
-                          <w:sz w:val="28"/>
-                          <w:szCs w:val="28"/>
-                          <w:lang w:val="en-US"/>
-                        </w:rPr>
-                        <w:t>Libraries &amp; Frameworks</w:t>
-                      </w:r>
-                    </w:p>
-                    <w:p>
-                      <w:pPr>
-                        <w:rPr>
-                          <w:lang w:val="en-US"/>
-                        </w:rPr>
-                      </w:pPr>
-                      <w:r>
-                        <w:rPr>
-                          <w:lang w:val="en-US"/>
-                        </w:rPr>
-                        <w:t xml:space="preserve">React, Node.js, Express, </w:t>
-                      </w:r>
-                      <w:proofErr w:type="spellStart"/>
-                      <w:r>
-                        <w:rPr>
-                          <w:lang w:val="en-US"/>
-                        </w:rPr>
-                        <w:t>dotNet</w:t>
-                      </w:r>
-                      <w:proofErr w:type="spellEnd"/>
-                      <w:r>
-                        <w:rPr>
-                          <w:lang w:val="en-US"/>
-                        </w:rPr>
-                        <w:t xml:space="preserve">, </w:t>
-                      </w:r>
-                      <w:proofErr w:type="spellStart"/>
-                      <w:r>
-                        <w:rPr>
-                          <w:lang w:val="en-US"/>
-                        </w:rPr>
-                        <w:t>pygame</w:t>
-                      </w:r>
-                      <w:proofErr w:type="spellEnd"/>
-                      <w:r>
-                        <w:rPr>
-                          <w:lang w:val="en-US"/>
-                        </w:rPr>
-                        <w:t>, Unity</w:t>
-                      </w:r>
-                    </w:p>
-                    <w:p>
-                      <w:pPr>
-                        <w:rPr>
-                          <w:b/>
-                          <w:bCs/>
-                          <w:sz w:val="28"/>
-                          <w:szCs w:val="28"/>
-                          <w:lang w:val="en-US"/>
-                        </w:rPr>
-                      </w:pPr>
-                      <w:r>
-                        <w:rPr>
-                          <w:b/>
-                          <w:bCs/>
-                          <w:sz w:val="28"/>
-                          <w:szCs w:val="28"/>
-                          <w:lang w:val="en-US"/>
-                        </w:rPr>
-                        <w:t>Tools &amp; Platforms</w:t>
-                      </w:r>
-                    </w:p>
-                    <w:p>
-                      <w:pPr>
-                        <w:rPr>
-                          <w:lang w:val="en-US"/>
-                        </w:rPr>
-                      </w:pPr>
-                      <w:r>
-                        <w:rPr>
-                          <w:lang w:val="en-US"/>
-                        </w:rPr>
-                        <w:t>Git</w:t>
-                      </w:r>
-                      <w:r>
-                        <w:rPr>
-                          <w:lang w:val="en-US"/>
-                        </w:rPr>
-                        <w:t>, Blender</w:t>
-                      </w:r>
-                    </w:p>
-                    <w:p>
-                      <w:pPr>
-                        <w:pStyle w:val="Kop1"/>
-                      </w:pPr>
-                    </w:p>
-                    <w:p>
-                      <w:pPr>
-                        <w:rPr>
-                          <w:lang w:val="en-US"/>
-                        </w:rPr>
-                      </w:pPr>
-                    </w:p>
-                    <w:p>
-                      <w:pPr>
-                        <w:rPr>
-                          <w:lang w:val="en-US"/>
-                        </w:rPr>
-                      </w:pPr>
-                    </w:p>
-                    <w:p>
-                      <w:pPr>
-                        <w:pStyle w:val="Kop1"/>
-                        <w:rPr>
-                          <w:lang w:val="en-US"/>
-                        </w:rPr>
-                      </w:pPr>
-                    </w:p>
-                    <w:p>
-                      <w:pPr>
-                        <w:rPr>
-                          <w:b/>
-                          <w:bCs/>
-                          <w:lang w:val="en-US"/>
-                        </w:rPr>
-                      </w:pPr>
-                    </w:p>
-                    <w:p>
-                      <w:pPr>
-                        <w:rPr>
-                          <w:b/>
-                          <w:bCs/>
-                          <w:lang w:val="en-US"/>
-                        </w:rPr>
-                      </w:pPr>
-                    </w:p>
-                    <w:p>
-                      <w:pPr>
-                        <w:rPr>
-                          <w:b/>
-                          <w:bCs/>
-                          <w:lang w:val="en-US"/>
-                        </w:rPr>
-                      </w:pPr>
-                    </w:p>
-                    <w:p>
-                      <w:pPr>
-                        <w:pStyle w:val="Kop1"/>
-                        <w:rPr>
-                          <w:lang w:val="en-US"/>
-                        </w:rPr>
-                      </w:pPr>
-                    </w:p>
-                  </w:txbxContent>
-                </v:textbox>
-                <w10:wrap type="square" anchorx="margin"/>
-              </v:shape>
-            </w:pict>
-          </mc:Fallback>
-        </mc:AlternateContent>
-      </w:r>
-      <w:r>
-        <w:rPr>
-          <w:noProof/>
-          <w:sz w:val="28"/>
-          <w:szCs w:val="28"/>
-          <w:lang w:val="en-US" w:bidi="nl-NL"/>
-        </w:rPr>
-        <mc:AlternateContent>
-          <mc:Choice Requires="wps">
-            <w:drawing>
-              <wp:anchor distT="45720" distB="45720" distL="114300" distR="114300" simplePos="0" relativeHeight="251659264" behindDoc="0" locked="0" layoutInCell="1" allowOverlap="1" wp14:anchorId="3D7A2665" wp14:editId="121FD4A6">
-                <wp:simplePos x="0" y="0"/>
-                <wp:positionH relativeFrom="margin">
-                  <wp:align>left</wp:align>
-                </wp:positionH>
-                <wp:positionV relativeFrom="paragraph">
-                  <wp:posOffset>276860</wp:posOffset>
-                </wp:positionV>
-                <wp:extent cx="3238500" cy="4810125"/>
-                <wp:effectExtent l="0" t="0" r="0" b="0"/>
-                <wp:wrapSquare wrapText="bothSides"/>
-                <wp:docPr id="217" name="Tekstvak 2"/>
-                <wp:cNvGraphicFramePr>
-                  <a:graphicFrameLocks xmlns:a="http://schemas.openxmlformats.org/drawingml/2006/main"/>
-                </wp:cNvGraphicFramePr>
-                <a:graphic xmlns:a="http://schemas.openxmlformats.org/drawingml/2006/main">
-                  <a:graphicData uri="http://schemas.microsoft.com/office/word/2010/wordprocessingShape">
-                    <wps:wsp>
-                      <wps:cNvSpPr txBox="1">
-                        <a:spLocks noChangeArrowheads="1"/>
-                      </wps:cNvSpPr>
-                      <wps:spPr bwMode="auto">
-                        <a:xfrm>
-                          <a:off x="0" y="0"/>
-                          <a:ext cx="3238500" cy="4810125"/>
-                        </a:xfrm>
-                        <a:prstGeom prst="rect">
-                          <a:avLst/>
-                        </a:prstGeom>
-                        <a:noFill/>
-                        <a:ln w="9525">
-                          <a:noFill/>
-                          <a:miter lim="800000"/>
-                          <a:headEnd/>
-                          <a:tailEnd/>
-                        </a:ln>
-                      </wps:spPr>
-                      <wps:txbx>
-                        <w:txbxContent>
-                          <w:p>
-                            <w:pPr>
-                              <w:pStyle w:val="Kop1"/>
-                            </w:pPr>
-                            <w:r>
-                              <w:t>W</w:t>
-                            </w:r>
-                            <w:r>
-                              <w:t>erkervaring</w:t>
-                            </w:r>
-                          </w:p>
-                          <w:p>
-                            <w:pPr>
-                              <w:rPr>
-                                <w:b/>
-                                <w:bCs/>
-                              </w:rPr>
-                            </w:pPr>
-                            <w:r>
-                              <w:rPr>
-                                <w:b/>
-                                <w:bCs/>
-                              </w:rPr>
-                              <w:t>Developer @ QPIT BV                                                                        Feb 2021 – Jul 2021 // Rotterdam</w:t>
-                            </w:r>
-                          </w:p>
-                          <w:p>
-                            <w:pPr>
-                              <w:pStyle w:val="Lijstalinea"/>
-                              <w:numPr>
-                                <w:ilvl w:val="0"/>
-                                <w:numId w:val="27"/>
-                              </w:numPr>
-                              <w:rPr>
-                                <w:b/>
-                                <w:bCs/>
-                              </w:rPr>
-                            </w:pPr>
-                            <w:r>
-                              <w:rPr>
-                                <w:b/>
-                                <w:bCs/>
-                              </w:rPr>
-                              <w:t xml:space="preserve">Gebruik gemaakt </w:t>
-                            </w:r>
-                            <w:r>
-                              <w:rPr>
-                                <w:b/>
-                                <w:bCs/>
-                              </w:rPr>
-                              <w:t>Unity om een simulatie te maken voor trainingen.</w:t>
-                            </w:r>
-                          </w:p>
-                          <w:p>
-                            <w:pPr>
-                              <w:pStyle w:val="Lijstalinea"/>
-                              <w:numPr>
-                                <w:ilvl w:val="0"/>
-                                <w:numId w:val="27"/>
-                              </w:numPr>
-                              <w:rPr>
-                                <w:b/>
-                                <w:bCs/>
-                              </w:rPr>
-                            </w:pPr>
-                            <w:r>
-                              <w:rPr>
-                                <w:b/>
-                                <w:bCs/>
-                              </w:rPr>
-                              <w:t>Gebruik gemaakt van Blender om een 3D visualisatie te maken.</w:t>
-                            </w:r>
-                          </w:p>
-                          <w:p>
-                            <w:pPr>
-                              <w:pStyle w:val="Lijstalinea"/>
-                              <w:numPr>
-                                <w:ilvl w:val="0"/>
-                                <w:numId w:val="27"/>
-                              </w:numPr>
-                              <w:rPr>
-                                <w:b/>
-                                <w:bCs/>
-                              </w:rPr>
-                            </w:pPr>
-                            <w:r>
-                              <w:rPr>
-                                <w:b/>
-                                <w:bCs/>
-                              </w:rPr>
-                              <w:t xml:space="preserve">Gewerkt met </w:t>
-                            </w:r>
-                            <w:proofErr w:type="spellStart"/>
-                            <w:r>
-                              <w:rPr>
-                                <w:b/>
-                                <w:bCs/>
-                              </w:rPr>
-                              <w:t>WebSockets</w:t>
-                            </w:r>
-                            <w:proofErr w:type="spellEnd"/>
-                            <w:r>
-                              <w:rPr>
-                                <w:b/>
-                                <w:bCs/>
-                              </w:rPr>
-                              <w:t xml:space="preserve"> om data naar een </w:t>
-                            </w:r>
-                            <w:proofErr w:type="spellStart"/>
-                            <w:r>
-                              <w:rPr>
-                                <w:b/>
-                                <w:bCs/>
-                              </w:rPr>
-                              <w:t>WebGL</w:t>
-                            </w:r>
-                            <w:proofErr w:type="spellEnd"/>
-                            <w:r>
-                              <w:rPr>
-                                <w:b/>
-                                <w:bCs/>
-                              </w:rPr>
-                              <w:t xml:space="preserve"> Unity omgeving te sturen.</w:t>
-                            </w:r>
-                          </w:p>
-                          <w:p>
-                            <w:pPr>
-                              <w:pStyle w:val="Lijstalinea"/>
-                              <w:numPr>
-                                <w:ilvl w:val="0"/>
-                                <w:numId w:val="27"/>
-                              </w:numPr>
-                              <w:rPr>
-                                <w:b/>
-                                <w:bCs/>
-                              </w:rPr>
-                            </w:pPr>
-                            <w:r>
-                              <w:rPr>
-                                <w:b/>
-                                <w:bCs/>
-                              </w:rPr>
-                              <w:t>Afgestudeerd bij QPIT BV.</w:t>
-                            </w:r>
-                          </w:p>
-                          <w:p>
-                            <w:pPr>
-                              <w:pStyle w:val="Kop1"/>
-                            </w:pPr>
-                          </w:p>
-                          <w:p>
-                            <w:pPr>
-                              <w:rPr>
-                                <w:b/>
-                                <w:bCs/>
-                              </w:rPr>
-                            </w:pPr>
-                            <w:r>
-                              <w:rPr>
-                                <w:b/>
-                                <w:bCs/>
-                              </w:rPr>
-                              <w:t xml:space="preserve">Developer @ </w:t>
-                            </w:r>
-                            <w:proofErr w:type="spellStart"/>
-                            <w:r>
-                              <w:rPr>
-                                <w:b/>
-                                <w:bCs/>
-                              </w:rPr>
-                              <w:t>Keytoe</w:t>
-                            </w:r>
-                            <w:proofErr w:type="spellEnd"/>
-                            <w:r>
-                              <w:rPr>
-                                <w:b/>
-                                <w:bCs/>
-                              </w:rPr>
-                              <w:t xml:space="preserve">                                                                        </w:t>
-                            </w:r>
-                            <w:r>
-                              <w:rPr>
-                                <w:b/>
-                                <w:bCs/>
-                              </w:rPr>
-                              <w:t>Aug</w:t>
-                            </w:r>
-                            <w:r>
-                              <w:rPr>
-                                <w:b/>
-                                <w:bCs/>
-                              </w:rPr>
-                              <w:t xml:space="preserve"> 2019 – Feb 2020 // Maassluis</w:t>
-                            </w:r>
-                          </w:p>
-                          <w:p>
-                            <w:pPr>
-                              <w:pStyle w:val="Lijstalinea"/>
-                              <w:numPr>
-                                <w:ilvl w:val="0"/>
-                                <w:numId w:val="27"/>
-                              </w:numPr>
-                              <w:rPr>
-                                <w:b/>
-                                <w:bCs/>
-                              </w:rPr>
-                            </w:pPr>
-                            <w:r>
-                              <w:rPr>
-                                <w:b/>
-                                <w:bCs/>
-                              </w:rPr>
-                              <w:t xml:space="preserve">Gebruik gemaakt van </w:t>
-                            </w:r>
-                            <w:proofErr w:type="spellStart"/>
-                            <w:r>
-                              <w:rPr>
-                                <w:b/>
-                                <w:bCs/>
-                              </w:rPr>
-                              <w:t>React</w:t>
-                            </w:r>
-                            <w:proofErr w:type="spellEnd"/>
-                            <w:r>
-                              <w:rPr>
-                                <w:b/>
-                                <w:bCs/>
-                              </w:rPr>
-                              <w:t xml:space="preserve"> </w:t>
-                            </w:r>
-                            <w:r>
-                              <w:rPr>
-                                <w:b/>
-                                <w:bCs/>
-                              </w:rPr>
-                              <w:t xml:space="preserve"> om websites te maken voor klanten</w:t>
-                            </w:r>
-                            <w:r>
-                              <w:rPr>
-                                <w:b/>
-                                <w:bCs/>
-                              </w:rPr>
-                              <w:t>.</w:t>
-                            </w:r>
-                          </w:p>
-                          <w:p>
-                            <w:pPr>
-                              <w:pStyle w:val="Lijstalinea"/>
-                              <w:numPr>
-                                <w:ilvl w:val="0"/>
-                                <w:numId w:val="27"/>
-                              </w:numPr>
-                              <w:rPr>
-                                <w:b/>
-                                <w:bCs/>
-                              </w:rPr>
-                            </w:pPr>
-                            <w:r>
-                              <w:rPr>
-                                <w:b/>
-                                <w:bCs/>
-                              </w:rPr>
-                              <w:t xml:space="preserve">Geholpen met het afmaken van de </w:t>
-                            </w:r>
-                            <w:proofErr w:type="spellStart"/>
-                            <w:r>
-                              <w:rPr>
-                                <w:b/>
-                                <w:bCs/>
-                              </w:rPr>
-                              <w:t>Keytoe</w:t>
-                            </w:r>
-                            <w:proofErr w:type="spellEnd"/>
-                            <w:r>
-                              <w:rPr>
-                                <w:b/>
-                                <w:bCs/>
-                              </w:rPr>
-                              <w:t xml:space="preserve"> website.</w:t>
-                            </w:r>
-                          </w:p>
-                          <w:p>
-                            <w:pPr>
-                              <w:pStyle w:val="Lijstalinea"/>
-                              <w:numPr>
-                                <w:ilvl w:val="0"/>
-                                <w:numId w:val="27"/>
-                              </w:numPr>
-                              <w:rPr>
-                                <w:b/>
-                                <w:bCs/>
-                              </w:rPr>
-                            </w:pPr>
-                            <w:r>
-                              <w:rPr>
-                                <w:b/>
-                                <w:bCs/>
-                              </w:rPr>
-                              <w:t xml:space="preserve">Intern project gemaakt voor nieuwe werknemers om zich te oriënteren op de werkvloer. </w:t>
-                            </w:r>
-                          </w:p>
-                          <w:p>
-                            <w:pPr>
-                              <w:pStyle w:val="Lijstalinea"/>
-                              <w:numPr>
-                                <w:ilvl w:val="0"/>
-                                <w:numId w:val="27"/>
-                              </w:numPr>
-                              <w:rPr>
-                                <w:b/>
-                                <w:bCs/>
-                              </w:rPr>
-                            </w:pPr>
-                            <w:r>
-                              <w:rPr>
-                                <w:b/>
-                                <w:bCs/>
-                              </w:rPr>
-                              <w:t xml:space="preserve">Visualisaties gemaakt in Klipfolio </w:t>
-                            </w:r>
-                            <w:r>
-                              <w:rPr>
-                                <w:b/>
-                                <w:bCs/>
-                              </w:rPr>
-                              <w:t>om</w:t>
-                            </w:r>
-                            <w:r>
-                              <w:rPr>
-                                <w:b/>
-                                <w:bCs/>
-                              </w:rPr>
-                              <w:t xml:space="preserve"> </w:t>
-                            </w:r>
-                            <w:proofErr w:type="spellStart"/>
-                            <w:r>
-                              <w:rPr>
-                                <w:b/>
-                                <w:bCs/>
-                              </w:rPr>
-                              <w:t>KPI’s</w:t>
-                            </w:r>
-                            <w:proofErr w:type="spellEnd"/>
-                            <w:r>
-                              <w:rPr>
-                                <w:b/>
-                                <w:bCs/>
-                              </w:rPr>
-                              <w:t xml:space="preserve"> van klanten</w:t>
-                            </w:r>
-                            <w:r>
-                              <w:rPr>
-                                <w:b/>
-                                <w:bCs/>
-                              </w:rPr>
-                              <w:t xml:space="preserve"> te laten zien.</w:t>
-                            </w:r>
-                          </w:p>
-                          <w:p>
-                            <w:pPr>
-                              <w:rPr>
-                                <w:b/>
-                                <w:bCs/>
-                              </w:rPr>
-                            </w:pPr>
-                          </w:p>
-                          <w:p>
-                            <w:pPr>
-                              <w:rPr>
-                                <w:b/>
-                                <w:bCs/>
-                              </w:rPr>
-                            </w:pPr>
-                          </w:p>
-                          <w:p>
-                            <w:pPr>
-                              <w:rPr>
-                                <w:b/>
-                                <w:bCs/>
-                              </w:rPr>
-                            </w:pPr>
-                          </w:p>
-                          <w:p>
-                            <w:pPr>
-                              <w:pStyle w:val="Kop1"/>
-                            </w:pPr>
-                          </w:p>
-                        </w:txbxContent>
-                      </wps:txbx>
-                      <wps:bodyPr rot="0" vert="horz" wrap="square" lIns="91440" tIns="45720" rIns="91440" bIns="45720" anchor="t" anchorCtr="0">
-                        <a:noAutofit/>
-                      </wps:bodyPr>
-                    </wps:wsp>
-                  </a:graphicData>
-                </a:graphic>
-                <wp14:sizeRelH relativeFrom="margin">
-                  <wp14:pctWidth>0</wp14:pctWidth>
-                </wp14:sizeRelH>
-                <wp14:sizeRelV relativeFrom="margin">
-                  <wp14:pctHeight>0</wp14:pctHeight>
-                </wp14:sizeRelV>
-              </wp:anchor>
-            </w:drawing>
-          </mc:Choice>
-          <mc:Fallback>
-            <w:pict>
-              <v:shape w14:anchorId="3D7A2665" id="_x0000_s1029" type="#_x0000_t202" style="position:absolute;margin-left:0;margin-top:21.8pt;width:255pt;height:378.75pt;z-index:251659264;visibility:visible;mso-wrap-style:square;mso-width-percent:0;mso-height-percent:0;mso-wrap-distance-left:9pt;mso-wrap-distance-top:3.6pt;mso-wrap-distance-right:9pt;mso-wrap-distance-bottom:3.6pt;mso-position-horizontal:left;mso-position-horizontal-relative:margin;mso-position-vertical:absolute;mso-position-vertical-relative:text;mso-width-percent:0;mso-height-percent:0;mso-width-relative:margin;mso-height-relative:margin;v-text-anchor:top" o:gfxdata="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" filled="f" stroked="f">
-                <v:textbox>
-                  <w:txbxContent>
-                    <w:p>
-                      <w:pPr>
-                        <w:pStyle w:val="Kop1"/>
-                      </w:pPr>
-                      <w:r>
-                        <w:t>W</w:t>
-                      </w:r>
-                      <w:r>
-                        <w:t>erkervaring</w:t>
-                      </w:r>
-                    </w:p>
-                    <w:p>
-                      <w:pPr>
-                        <w:rPr>
-                          <w:b/>
-                          <w:bCs/>
-                        </w:rPr>
-                      </w:pPr>
-                      <w:r>
-                        <w:rPr>
-                          <w:b/>
-                          <w:bCs/>
-                        </w:rPr>
-                        <w:t>Developer @ QPIT BV                                                                        Feb 2021 – Jul 2021 // Rotterdam</w:t>
-                      </w:r>
-                    </w:p>
-                    <w:p>
-                      <w:pPr>
-                        <w:pStyle w:val="Lijstalinea"/>
-                        <w:numPr>
-                          <w:ilvl w:val="0"/>
-                          <w:numId w:val="27"/>
-                        </w:numPr>
-                        <w:rPr>
-                          <w:b/>
-                          <w:bCs/>
-                        </w:rPr>
-                      </w:pPr>
-                      <w:r>
-                        <w:rPr>
-                          <w:b/>
-                          <w:bCs/>
-                        </w:rPr>
-                        <w:t xml:space="preserve">Gebruik gemaakt </w:t>
-                      </w:r>
-                      <w:r>
-                        <w:rPr>
-                          <w:b/>
-                          <w:bCs/>
-                        </w:rPr>
-                        <w:t>Unity om een simulatie te maken voor trainingen.</w:t>
-                      </w:r>
-                    </w:p>
-                    <w:p>
-                      <w:pPr>
-                        <w:pStyle w:val="Lijstalinea"/>
-                        <w:numPr>
-                          <w:ilvl w:val="0"/>
-                          <w:numId w:val="27"/>
-                        </w:numPr>
-                        <w:rPr>
-                          <w:b/>
-                          <w:bCs/>
-                        </w:rPr>
-                      </w:pPr>
-                      <w:r>
-                        <w:rPr>
-                          <w:b/>
-                          <w:bCs/>
-                        </w:rPr>
-                        <w:t>Gebruik gemaakt van Blender om een 3D visualisatie te maken.</w:t>
-                      </w:r>
-                    </w:p>
-                    <w:p>
-                      <w:pPr>
-                        <w:pStyle w:val="Lijstalinea"/>
-                        <w:numPr>
-                          <w:ilvl w:val="0"/>
-                          <w:numId w:val="27"/>
-                        </w:numPr>
-                        <w:rPr>
-                          <w:b/>
-                          <w:bCs/>
-                        </w:rPr>
-                      </w:pPr>
-                      <w:r>
-                        <w:rPr>
-                          <w:b/>
-                          <w:bCs/>
-                        </w:rPr>
-                        <w:t xml:space="preserve">Gewerkt met </w:t>
-                      </w:r>
-                      <w:proofErr w:type="spellStart"/>
-                      <w:r>
-                        <w:rPr>
-                          <w:b/>
-                          <w:bCs/>
-                        </w:rPr>
-                        <w:t>WebSockets</w:t>
-                      </w:r>
-                      <w:proofErr w:type="spellEnd"/>
-                      <w:r>
-                        <w:rPr>
-                          <w:b/>
-                          <w:bCs/>
-                        </w:rPr>
-                        <w:t xml:space="preserve"> om data naar een </w:t>
-                      </w:r>
-                      <w:proofErr w:type="spellStart"/>
-                      <w:r>
-                        <w:rPr>
-                          <w:b/>
-                          <w:bCs/>
-                        </w:rPr>
-                        <w:t>WebGL</w:t>
-                      </w:r>
-                      <w:proofErr w:type="spellEnd"/>
-                      <w:r>
-                        <w:rPr>
-                          <w:b/>
-                          <w:bCs/>
-                        </w:rPr>
-                        <w:t xml:space="preserve"> Unity omgeving te sturen.</w:t>
-                      </w:r>
-                    </w:p>
-                    <w:p>
-                      <w:pPr>
-                        <w:pStyle w:val="Lijstalinea"/>
-                        <w:numPr>
-                          <w:ilvl w:val="0"/>
-                          <w:numId w:val="27"/>
-                        </w:numPr>
-                        <w:rPr>
-                          <w:b/>
-                          <w:bCs/>
-                        </w:rPr>
-                      </w:pPr>
-                      <w:r>
-                        <w:rPr>
-                          <w:b/>
-                          <w:bCs/>
-                        </w:rPr>
-                        <w:t>Afgestudeerd bij QPIT BV.</w:t>
-                      </w:r>
-                    </w:p>
-                    <w:p>
-                      <w:pPr>
-                        <w:pStyle w:val="Kop1"/>
-                      </w:pPr>
-                    </w:p>
-                    <w:p>
-                      <w:pPr>
-                        <w:rPr>
-                          <w:b/>
-                          <w:bCs/>
-                        </w:rPr>
-                      </w:pPr>
-                      <w:r>
-                        <w:rPr>
-                          <w:b/>
-                          <w:bCs/>
-                        </w:rPr>
-                        <w:t xml:space="preserve">Developer @ </w:t>
-                      </w:r>
-                      <w:proofErr w:type="spellStart"/>
-                      <w:r>
-                        <w:rPr>
-                          <w:b/>
-                          <w:bCs/>
-                        </w:rPr>
-                        <w:t>Keytoe</w:t>
-                      </w:r>
-                      <w:proofErr w:type="spellEnd"/>
-                      <w:r>
-                        <w:rPr>
-                          <w:b/>
-                          <w:bCs/>
-                        </w:rPr>
-                        <w:t xml:space="preserve">                                                                        </w:t>
-                      </w:r>
-                      <w:r>
-                        <w:rPr>
-                          <w:b/>
-                          <w:bCs/>
-                        </w:rPr>
-                        <w:t>Aug</w:t>
-                      </w:r>
-                      <w:r>
-                        <w:rPr>
-                          <w:b/>
-                          <w:bCs/>
-                        </w:rPr>
-                        <w:t xml:space="preserve"> 2019 – Feb 2020 // Maassluis</w:t>
-                      </w:r>
-                    </w:p>
-                    <w:p>
-                      <w:pPr>
-                        <w:pStyle w:val="Lijstalinea"/>
-                        <w:numPr>
-                          <w:ilvl w:val="0"/>
-                          <w:numId w:val="27"/>
-                        </w:numPr>
-                        <w:rPr>
-                          <w:b/>
-                          <w:bCs/>
-                        </w:rPr>
-                      </w:pPr>
-                      <w:r>
-                        <w:rPr>
-                          <w:b/>
-                          <w:bCs/>
-                        </w:rPr>
-                        <w:t xml:space="preserve">Gebruik gemaakt van </w:t>
-                      </w:r>
-                      <w:proofErr w:type="spellStart"/>
-                      <w:r>
-                        <w:rPr>
-                          <w:b/>
-                          <w:bCs/>
-                        </w:rPr>
-                        <w:t>React</w:t>
-                      </w:r>
-                      <w:proofErr w:type="spellEnd"/>
-                      <w:r>
-                        <w:rPr>
-                          <w:b/>
-                          <w:bCs/>
-                        </w:rPr>
-                        <w:t xml:space="preserve"> </w:t>
-                      </w:r>
-                      <w:r>
-                        <w:rPr>
-                          <w:b/>
-                          <w:bCs/>
-                        </w:rPr>
-                        <w:t xml:space="preserve"> om websites te maken voor klanten</w:t>
-                      </w:r>
-                      <w:r>
-                        <w:rPr>
-                          <w:b/>
-                          <w:bCs/>
-                        </w:rPr>
-                        <w:t>.</w:t>
-                      </w:r>
-                    </w:p>
-                    <w:p>
-                      <w:pPr>
-                        <w:pStyle w:val="Lijstalinea"/>
-                        <w:numPr>
-                          <w:ilvl w:val="0"/>
-                          <w:numId w:val="27"/>
-                        </w:numPr>
-                        <w:rPr>
-                          <w:b/>
-                          <w:bCs/>
-                        </w:rPr>
-                      </w:pPr>
-                      <w:r>
-                        <w:rPr>
-                          <w:b/>
-                          <w:bCs/>
-                        </w:rPr>
-                        <w:t xml:space="preserve">Geholpen met het afmaken van de </w:t>
-                      </w:r>
-                      <w:proofErr w:type="spellStart"/>
-                      <w:r>
-                        <w:rPr>
-                          <w:b/>
-                          <w:bCs/>
-                        </w:rPr>
-                        <w:t>Keytoe</w:t>
-                      </w:r>
-                      <w:proofErr w:type="spellEnd"/>
-                      <w:r>
-                        <w:rPr>
-                          <w:b/>
-                          <w:bCs/>
-                        </w:rPr>
-                        <w:t xml:space="preserve"> website.</w:t>
-                      </w:r>
-                    </w:p>
-                    <w:p>
-                      <w:pPr>
-                        <w:pStyle w:val="Lijstalinea"/>
-                        <w:numPr>
-                          <w:ilvl w:val="0"/>
-                          <w:numId w:val="27"/>
-                        </w:numPr>
-                        <w:rPr>
-                          <w:b/>
-                          <w:bCs/>
-                        </w:rPr>
-                      </w:pPr>
-                      <w:r>
-                        <w:rPr>
-                          <w:b/>
-                          <w:bCs/>
-                        </w:rPr>
-                        <w:t xml:space="preserve">Intern project gemaakt voor nieuwe werknemers om zich te oriënteren op de werkvloer. </w:t>
-                      </w:r>
-                    </w:p>
-                    <w:p>
-                      <w:pPr>
-                        <w:pStyle w:val="Lijstalinea"/>
-                        <w:numPr>
-                          <w:ilvl w:val="0"/>
-                          <w:numId w:val="27"/>
-                        </w:numPr>
-                        <w:rPr>
-                          <w:b/>
-                          <w:bCs/>
-                        </w:rPr>
-                      </w:pPr>
-                      <w:r>
-                        <w:rPr>
-                          <w:b/>
-                          <w:bCs/>
-                        </w:rPr>
-                        <w:t xml:space="preserve">Visualisaties gemaakt in Klipfolio </w:t>
-                      </w:r>
-                      <w:r>
-                        <w:rPr>
-                          <w:b/>
-                          <w:bCs/>
-                        </w:rPr>
-                        <w:t>om</w:t>
-                      </w:r>
-                      <w:r>
-                        <w:rPr>
-                          <w:b/>
-                          <w:bCs/>
-                        </w:rPr>
-                        <w:t xml:space="preserve"> </w:t>
-                      </w:r>
-                      <w:proofErr w:type="spellStart"/>
-                      <w:r>
-                        <w:rPr>
-                          <w:b/>
-                          <w:bCs/>
-                        </w:rPr>
-                        <w:t>KPI’s</w:t>
-                      </w:r>
-                      <w:proofErr w:type="spellEnd"/>
-                      <w:r>
-                        <w:rPr>
-                          <w:b/>
-                          <w:bCs/>
-                        </w:rPr>
-                        <w:t xml:space="preserve"> van klanten</w:t>
-                      </w:r>
-                      <w:r>
-                        <w:rPr>
-                          <w:b/>
-                          <w:bCs/>
-                        </w:rPr>
-                        <w:t xml:space="preserve"> te laten zien.</w:t>
-                      </w:r>
-                    </w:p>
-                    <w:p>
-                      <w:pPr>
-                        <w:rPr>
-                          <w:b/>
-                          <w:bCs/>
-                        </w:rPr>
-                      </w:pPr>
-                    </w:p>
-                    <w:p>
-                      <w:pPr>
-                        <w:rPr>
-                          <w:b/>
-                          <w:bCs/>
-                        </w:rPr>
-                      </w:pPr>
-                    </w:p>
-                    <w:p>
-                      <w:pPr>
-                        <w:rPr>
-                          <w:b/>
-                          <w:bCs/>
-                        </w:rPr>
-                      </w:pPr>
-                    </w:p>
-                    <w:p>
-                      <w:pPr>
-                        <w:pStyle w:val="Kop1"/>
                       </w:pPr>
                     </w:p>
                   </w:txbxContent>
@@ -2393,7 +448,7 @@
           <w:lang w:val="en-US" w:bidi="nl-NL"/>
         </w:rPr>
         <w:drawing>
-          <wp:inline distT="0" distB="0" distL="0" distR="0" wp14:anchorId="6A2DA39E" wp14:editId="73EAD0E4">
+          <wp:inline distT="0" distB="0" distL="0" distR="0" wp14:anchorId="6A2DA39E" wp14:editId="71DD4102">
             <wp:extent cx="152400" cy="152400"/>
             <wp:effectExtent l="0" t="0" r="0" b="0"/>
             <wp:docPr id="3" name="Afbeelding 3"/>
@@ -2445,7 +500,7 @@
         <w:rPr>
           <w:sz w:val="28"/>
           <w:szCs w:val="28"/>
-          <w:lang w:val="en-US" w:bidi="nl-NL"/>
+          <w:lang w:bidi="nl-NL"/>
         </w:rPr>
         <w:t xml:space="preserve"> </w:t>
       </w:r>
@@ -2453,7 +508,7 @@
         <w:rPr>
           <w:sz w:val="28"/>
           <w:szCs w:val="28"/>
-          <w:lang w:val="en-US" w:bidi="nl-NL"/>
+          <w:lang w:bidi="nl-NL"/>
         </w:rPr>
         <w:t>timoosterlee1@live.nl</w:t>
       </w:r>
@@ -2461,10 +516,19 @@
         <w:rPr>
           <w:sz w:val="28"/>
           <w:szCs w:val="28"/>
-          <w:lang w:val="en-US" w:bidi="nl-NL"/>
+          <w:lang w:bidi="nl-NL"/>
         </w:rPr>
         <w:tab/>
       </w:r>
+    </w:p>
+    <w:p>
+      <w:pPr>
+        <w:rPr>
+          <w:sz w:val="28"/>
+          <w:szCs w:val="28"/>
+          <w:lang w:bidi="nl-NL"/>
+        </w:rPr>
+      </w:pPr>
       <w:r>
         <w:rPr>
           <w:noProof/>
@@ -2525,7 +589,7 @@
         <w:rPr>
           <w:sz w:val="28"/>
           <w:szCs w:val="28"/>
-          <w:lang w:val="en-US" w:bidi="nl-NL"/>
+          <w:lang w:bidi="nl-NL"/>
         </w:rPr>
         <w:t xml:space="preserve"> </w:t>
       </w:r>
@@ -2533,7 +597,7 @@
         <w:rPr>
           <w:sz w:val="28"/>
           <w:szCs w:val="28"/>
-          <w:lang w:val="en-US" w:bidi="nl-NL"/>
+          <w:lang w:bidi="nl-NL"/>
         </w:rPr>
         <w:t>06-37283919</w:t>
       </w:r>
@@ -2541,17 +605,2306 @@
         <w:rPr>
           <w:sz w:val="28"/>
           <w:szCs w:val="28"/>
-          <w:lang w:val="en-US" w:bidi="nl-NL"/>
+          <w:lang w:bidi="nl-NL"/>
         </w:rPr>
-        <w:tab/>
+        <w:t xml:space="preserve"> </w:t>
       </w:r>
       <w:r>
         <w:rPr>
           <w:sz w:val="28"/>
           <w:szCs w:val="28"/>
+          <w:lang w:bidi="nl-NL"/>
+        </w:rPr>
+        <w:t>(Best berei</w:t>
+      </w:r>
+      <w:r>
+        <w:rPr>
+          <w:sz w:val="28"/>
+          <w:szCs w:val="28"/>
+          <w:lang w:bidi="nl-NL"/>
+        </w:rPr>
+        <w:t>kbaar via whatsapp</w:t>
+      </w:r>
+      <w:r>
+        <w:rPr>
+          <w:sz w:val="28"/>
+          <w:szCs w:val="28"/>
+          <w:lang w:bidi="nl-NL"/>
+        </w:rPr>
+        <w:t>/Teams</w:t>
+      </w:r>
+      <w:r>
+        <w:rPr>
+          <w:sz w:val="28"/>
+          <w:szCs w:val="28"/>
+          <w:lang w:bidi="nl-NL"/>
+        </w:rPr>
+        <w:t>)</w:t>
+      </w:r>
+    </w:p>
+    <w:p>
+      <w:pPr>
+        <w:rPr>
+          <w:sz w:val="28"/>
+          <w:szCs w:val="28"/>
           <w:lang w:val="en-US" w:bidi="nl-NL"/>
         </w:rPr>
-        <w:tab/>
+      </w:pPr>
+      <w:r>
+        <w:rPr>
+          <w:noProof/>
+          <w:sz w:val="28"/>
+          <w:szCs w:val="28"/>
+          <w:lang w:val="en-US" w:bidi="nl-NL"/>
+        </w:rPr>
+        <mc:AlternateContent>
+          <mc:Choice Requires="wps">
+            <w:drawing>
+              <wp:anchor distT="45720" distB="45720" distL="114300" distR="114300" simplePos="0" relativeHeight="251661312" behindDoc="0" locked="0" layoutInCell="1" allowOverlap="1" wp14:anchorId="7BC089EF" wp14:editId="56405A42">
+                <wp:simplePos x="0" y="0"/>
+                <wp:positionH relativeFrom="margin">
+                  <wp:posOffset>3602355</wp:posOffset>
+                </wp:positionH>
+                <wp:positionV relativeFrom="paragraph">
+                  <wp:posOffset>334645</wp:posOffset>
+                </wp:positionV>
+                <wp:extent cx="2924175" cy="2981325"/>
+                <wp:effectExtent l="0" t="0" r="0" b="0"/>
+                <wp:wrapSquare wrapText="bothSides"/>
+                <wp:docPr id="4" name="Tekstvak 2"/>
+                <wp:cNvGraphicFramePr>
+                  <a:graphicFrameLocks xmlns:a="http://schemas.openxmlformats.org/drawingml/2006/main"/>
+                </wp:cNvGraphicFramePr>
+                <a:graphic xmlns:a="http://schemas.openxmlformats.org/drawingml/2006/main">
+                  <a:graphicData uri="http://schemas.microsoft.com/office/word/2010/wordprocessingShape">
+                    <wps:wsp>
+                      <wps:cNvSpPr txBox="1">
+                        <a:spLocks noChangeArrowheads="1"/>
+                      </wps:cNvSpPr>
+                      <wps:spPr bwMode="auto">
+                        <a:xfrm>
+                          <a:off x="0" y="0"/>
+                          <a:ext cx="2924175" cy="2981325"/>
+                        </a:xfrm>
+                        <a:prstGeom prst="rect">
+                          <a:avLst/>
+                        </a:prstGeom>
+                        <a:noFill/>
+                        <a:ln w="9525">
+                          <a:noFill/>
+                          <a:miter lim="800000"/>
+                          <a:headEnd/>
+                          <a:tailEnd/>
+                        </a:ln>
+                      </wps:spPr>
+                      <wps:txbx>
+                        <w:txbxContent>
+                          <w:p>
+                            <w:pPr>
+                              <w:pStyle w:val="Kop1"/>
+                              <w:rPr>
+                                <w:lang w:val="en-US"/>
+                              </w:rPr>
+                            </w:pPr>
+                            <w:r>
+                              <w:rPr>
+                                <w:lang w:val="en-US"/>
+                              </w:rPr>
+                              <w:t>Skills</w:t>
+                            </w:r>
+                          </w:p>
+                          <w:p>
+                            <w:pPr>
+                              <w:rPr>
+                                <w:b/>
+                                <w:bCs/>
+                                <w:sz w:val="28"/>
+                                <w:szCs w:val="28"/>
+                                <w:lang w:val="en-US"/>
+                              </w:rPr>
+                            </w:pPr>
+                            <w:r>
+                              <w:rPr>
+                                <w:b/>
+                                <w:bCs/>
+                                <w:sz w:val="28"/>
+                                <w:szCs w:val="28"/>
+                                <w:lang w:val="en-US"/>
+                              </w:rPr>
+                              <w:t>Pro</w:t>
+                            </w:r>
+                            <w:r>
+                              <w:rPr>
+                                <w:b/>
+                                <w:bCs/>
+                                <w:sz w:val="28"/>
+                                <w:szCs w:val="28"/>
+                                <w:lang w:val="en-US"/>
+                              </w:rPr>
+                              <w:t>gramming languages</w:t>
+                            </w:r>
+                          </w:p>
+                          <w:p>
+                            <w:pPr>
+                              <w:rPr>
+                                <w:b/>
+                                <w:bCs/>
+                                <w:sz w:val="28"/>
+                                <w:szCs w:val="28"/>
+                                <w:lang w:val="en-US"/>
+                              </w:rPr>
+                            </w:pPr>
+                            <w:proofErr w:type="spellStart"/>
+                            <w:r>
+                              <w:rPr>
+                                <w:lang w:val="en-US"/>
+                              </w:rPr>
+                              <w:t>Javascript</w:t>
+                            </w:r>
+                            <w:proofErr w:type="spellEnd"/>
+                            <w:r>
+                              <w:rPr>
+                                <w:lang w:val="en-US"/>
+                              </w:rPr>
+                              <w:t>, HTML</w:t>
+                            </w:r>
+                            <w:r>
+                              <w:rPr>
+                                <w:lang w:val="en-US"/>
+                              </w:rPr>
+                              <w:t>5</w:t>
+                            </w:r>
+                            <w:r>
+                              <w:rPr>
+                                <w:lang w:val="en-US"/>
+                              </w:rPr>
+                              <w:t>, CSS/Sass, Python, R, C#</w:t>
+                            </w:r>
+                            <w:r>
+                              <w:rPr>
+                                <w:lang w:val="en-US"/>
+                              </w:rPr>
+                              <w:t xml:space="preserve">, </w:t>
+                            </w:r>
+                            <w:r>
+                              <w:rPr>
+                                <w:lang w:val="en-US"/>
+                              </w:rPr>
+                              <w:t>Postgre</w:t>
+                            </w:r>
+                            <w:r>
+                              <w:rPr>
+                                <w:lang w:val="en-US"/>
+                              </w:rPr>
+                              <w:t>SQL</w:t>
+                            </w:r>
+                            <w:r>
+                              <w:rPr>
+                                <w:lang w:val="en-US"/>
+                              </w:rPr>
+                              <w:t>, MySQL</w:t>
+                            </w:r>
+                          </w:p>
+                          <w:p>
+                            <w:pPr>
+                              <w:rPr>
+                                <w:b/>
+                                <w:bCs/>
+                                <w:sz w:val="28"/>
+                                <w:szCs w:val="28"/>
+                                <w:lang w:val="en-US"/>
+                              </w:rPr>
+                            </w:pPr>
+                            <w:r>
+                              <w:rPr>
+                                <w:b/>
+                                <w:bCs/>
+                                <w:sz w:val="28"/>
+                                <w:szCs w:val="28"/>
+                                <w:lang w:val="en-US"/>
+                              </w:rPr>
+                              <w:t>Libraries &amp; Frameworks</w:t>
+                            </w:r>
+                          </w:p>
+                          <w:p>
+                            <w:pPr>
+                              <w:rPr>
+                                <w:lang w:val="en-US"/>
+                              </w:rPr>
+                            </w:pPr>
+                            <w:r>
+                              <w:rPr>
+                                <w:lang w:val="en-US"/>
+                              </w:rPr>
+                              <w:t>React, Node.js, Express,</w:t>
+                            </w:r>
+                            <w:r>
+                              <w:rPr>
+                                <w:lang w:val="en-US"/>
+                              </w:rPr>
+                              <w:t xml:space="preserve"> </w:t>
+                            </w:r>
+                            <w:proofErr w:type="spellStart"/>
+                            <w:r>
+                              <w:rPr>
+                                <w:lang w:val="en-US"/>
+                              </w:rPr>
+                              <w:t>dot</w:t>
+                            </w:r>
+                            <w:r>
+                              <w:rPr>
+                                <w:lang w:val="en-US"/>
+                              </w:rPr>
+                              <w:t>Net</w:t>
+                            </w:r>
+                            <w:proofErr w:type="spellEnd"/>
+                            <w:r>
+                              <w:rPr>
+                                <w:lang w:val="en-US"/>
+                              </w:rPr>
+                              <w:t xml:space="preserve"> (Core)</w:t>
+                            </w:r>
+                            <w:r>
+                              <w:rPr>
+                                <w:lang w:val="en-US"/>
+                              </w:rPr>
+                              <w:t xml:space="preserve">, </w:t>
+                            </w:r>
+                            <w:proofErr w:type="spellStart"/>
+                            <w:r>
+                              <w:rPr>
+                                <w:lang w:val="en-US"/>
+                              </w:rPr>
+                              <w:t>pygame</w:t>
+                            </w:r>
+                            <w:proofErr w:type="spellEnd"/>
+                            <w:r>
+                              <w:rPr>
+                                <w:lang w:val="en-US"/>
+                              </w:rPr>
+                              <w:t>, Unity</w:t>
+                            </w:r>
+                            <w:r>
+                              <w:rPr>
+                                <w:lang w:val="en-US"/>
+                              </w:rPr>
+                              <w:t>, ASP.Net, Xamarin</w:t>
+                            </w:r>
+                          </w:p>
+                          <w:p>
+                            <w:pPr>
+                              <w:rPr>
+                                <w:b/>
+                                <w:bCs/>
+                                <w:sz w:val="28"/>
+                                <w:szCs w:val="28"/>
+                                <w:lang w:val="en-US"/>
+                              </w:rPr>
+                            </w:pPr>
+                            <w:r>
+                              <w:rPr>
+                                <w:b/>
+                                <w:bCs/>
+                                <w:sz w:val="28"/>
+                                <w:szCs w:val="28"/>
+                                <w:lang w:val="en-US"/>
+                              </w:rPr>
+                              <w:t>Tools &amp; Platforms</w:t>
+                            </w:r>
+                          </w:p>
+                          <w:p>
+                            <w:r>
+                              <w:t>Git</w:t>
+                            </w:r>
+                            <w:r>
+                              <w:t xml:space="preserve">, </w:t>
+                            </w:r>
+                            <w:r>
+                              <w:t xml:space="preserve">AWS, </w:t>
+                            </w:r>
+                            <w:r>
+                              <w:t>Blender</w:t>
+                            </w:r>
+                            <w:r>
+                              <w:t>, Visual Studio (Code), Ka</w:t>
+                            </w:r>
+                            <w:r>
+                              <w:t>li Linux</w:t>
+                            </w:r>
+                          </w:p>
+                          <w:p>
+                            <w:pPr>
+                              <w:pStyle w:val="Kop1"/>
+                            </w:pPr>
+                          </w:p>
+                          <w:p/>
+                          <w:p/>
+                          <w:p>
+                            <w:pPr>
+                              <w:pStyle w:val="Kop1"/>
+                            </w:pPr>
+                          </w:p>
+                          <w:p>
+                            <w:pPr>
+                              <w:rPr>
+                                <w:b/>
+                                <w:bCs/>
+                              </w:rPr>
+                            </w:pPr>
+                          </w:p>
+                          <w:p>
+                            <w:pPr>
+                              <w:rPr>
+                                <w:b/>
+                                <w:bCs/>
+                              </w:rPr>
+                            </w:pPr>
+                          </w:p>
+                          <w:p>
+                            <w:pPr>
+                              <w:rPr>
+                                <w:b/>
+                                <w:bCs/>
+                              </w:rPr>
+                            </w:pPr>
+                          </w:p>
+                          <w:p>
+                            <w:pPr>
+                              <w:pStyle w:val="Kop1"/>
+                            </w:pPr>
+                          </w:p>
+                        </w:txbxContent>
+                      </wps:txbx>
+                      <wps:bodyPr rot="0" vert="horz" wrap="square" lIns="91440" tIns="45720" rIns="91440" bIns="45720" anchor="t" anchorCtr="0">
+                        <a:noAutofit/>
+                      </wps:bodyPr>
+                    </wps:wsp>
+                  </a:graphicData>
+                </a:graphic>
+                <wp14:sizeRelH relativeFrom="margin">
+                  <wp14:pctWidth>0</wp14:pctWidth>
+                </wp14:sizeRelH>
+                <wp14:sizeRelV relativeFrom="margin">
+                  <wp14:pctHeight>0</wp14:pctHeight>
+                </wp14:sizeRelV>
+              </wp:anchor>
+            </w:drawing>
+          </mc:Choice>
+          <mc:Fallback>
+            <w:pict>
+              <v:shape w14:anchorId="7BC089EF" id="_x0000_s1027" type="#_x0000_t202" style="position:absolute;margin-left:283.65pt;margin-top:26.35pt;width:230.25pt;height:234.75pt;z-index:251661312;visibility:visible;mso-wrap-style:square;mso-width-percent:0;mso-height-percent:0;mso-wrap-distance-left:9pt;mso-wrap-distance-top:3.6pt;mso-wrap-distance-right:9pt;mso-wrap-distance-bottom:3.6pt;mso-position-horizontal:absolute;mso-position-horizontal-relative:margin;mso-position-vertical:absolute;mso-position-vertical-relative:text;mso-width-percent:0;mso-height-percent:0;mso-width-relative:margin;mso-height-relative:margin;v-text-anchor:top" o:gfxdata="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" filled="f" stroked="f">
+                <v:textbox>
+                  <w:txbxContent>
+                    <w:p>
+                      <w:pPr>
+                        <w:pStyle w:val="Kop1"/>
+                        <w:rPr>
+                          <w:lang w:val="en-US"/>
+                        </w:rPr>
+                      </w:pPr>
+                      <w:r>
+                        <w:rPr>
+                          <w:lang w:val="en-US"/>
+                        </w:rPr>
+                        <w:t>Skills</w:t>
+                      </w:r>
+                    </w:p>
+                    <w:p>
+                      <w:pPr>
+                        <w:rPr>
+                          <w:b/>
+                          <w:bCs/>
+                          <w:sz w:val="28"/>
+                          <w:szCs w:val="28"/>
+                          <w:lang w:val="en-US"/>
+                        </w:rPr>
+                      </w:pPr>
+                      <w:r>
+                        <w:rPr>
+                          <w:b/>
+                          <w:bCs/>
+                          <w:sz w:val="28"/>
+                          <w:szCs w:val="28"/>
+                          <w:lang w:val="en-US"/>
+                        </w:rPr>
+                        <w:t>Pro</w:t>
+                      </w:r>
+                      <w:r>
+                        <w:rPr>
+                          <w:b/>
+                          <w:bCs/>
+                          <w:sz w:val="28"/>
+                          <w:szCs w:val="28"/>
+                          <w:lang w:val="en-US"/>
+                        </w:rPr>
+                        <w:t>gramming languages</w:t>
+                      </w:r>
+                    </w:p>
+                    <w:p>
+                      <w:pPr>
+                        <w:rPr>
+                          <w:b/>
+                          <w:bCs/>
+                          <w:sz w:val="28"/>
+                          <w:szCs w:val="28"/>
+                          <w:lang w:val="en-US"/>
+                        </w:rPr>
+                      </w:pPr>
+                      <w:proofErr w:type="spellStart"/>
+                      <w:r>
+                        <w:rPr>
+                          <w:lang w:val="en-US"/>
+                        </w:rPr>
+                        <w:t>Javascript</w:t>
+                      </w:r>
+                      <w:proofErr w:type="spellEnd"/>
+                      <w:r>
+                        <w:rPr>
+                          <w:lang w:val="en-US"/>
+                        </w:rPr>
+                        <w:t>, HTML</w:t>
+                      </w:r>
+                      <w:r>
+                        <w:rPr>
+                          <w:lang w:val="en-US"/>
+                        </w:rPr>
+                        <w:t>5</w:t>
+                      </w:r>
+                      <w:r>
+                        <w:rPr>
+                          <w:lang w:val="en-US"/>
+                        </w:rPr>
+                        <w:t>, CSS/Sass, Python, R, C#</w:t>
+                      </w:r>
+                      <w:r>
+                        <w:rPr>
+                          <w:lang w:val="en-US"/>
+                        </w:rPr>
+                        <w:t xml:space="preserve">, </w:t>
+                      </w:r>
+                      <w:r>
+                        <w:rPr>
+                          <w:lang w:val="en-US"/>
+                        </w:rPr>
+                        <w:t>Postgre</w:t>
+                      </w:r>
+                      <w:r>
+                        <w:rPr>
+                          <w:lang w:val="en-US"/>
+                        </w:rPr>
+                        <w:t>SQL</w:t>
+                      </w:r>
+                      <w:r>
+                        <w:rPr>
+                          <w:lang w:val="en-US"/>
+                        </w:rPr>
+                        <w:t>, MySQL</w:t>
+                      </w:r>
+                    </w:p>
+                    <w:p>
+                      <w:pPr>
+                        <w:rPr>
+                          <w:b/>
+                          <w:bCs/>
+                          <w:sz w:val="28"/>
+                          <w:szCs w:val="28"/>
+                          <w:lang w:val="en-US"/>
+                        </w:rPr>
+                      </w:pPr>
+                      <w:r>
+                        <w:rPr>
+                          <w:b/>
+                          <w:bCs/>
+                          <w:sz w:val="28"/>
+                          <w:szCs w:val="28"/>
+                          <w:lang w:val="en-US"/>
+                        </w:rPr>
+                        <w:t>Libraries &amp; Frameworks</w:t>
+                      </w:r>
+                    </w:p>
+                    <w:p>
+                      <w:pPr>
+                        <w:rPr>
+                          <w:lang w:val="en-US"/>
+                        </w:rPr>
+                      </w:pPr>
+                      <w:r>
+                        <w:rPr>
+                          <w:lang w:val="en-US"/>
+                        </w:rPr>
+                        <w:t>React, Node.js, Express,</w:t>
+                      </w:r>
+                      <w:r>
+                        <w:rPr>
+                          <w:lang w:val="en-US"/>
+                        </w:rPr>
+                        <w:t xml:space="preserve"> </w:t>
+                      </w:r>
+                      <w:proofErr w:type="spellStart"/>
+                      <w:r>
+                        <w:rPr>
+                          <w:lang w:val="en-US"/>
+                        </w:rPr>
+                        <w:t>dot</w:t>
+                      </w:r>
+                      <w:r>
+                        <w:rPr>
+                          <w:lang w:val="en-US"/>
+                        </w:rPr>
+                        <w:t>Net</w:t>
+                      </w:r>
+                      <w:proofErr w:type="spellEnd"/>
+                      <w:r>
+                        <w:rPr>
+                          <w:lang w:val="en-US"/>
+                        </w:rPr>
+                        <w:t xml:space="preserve"> (Core)</w:t>
+                      </w:r>
+                      <w:r>
+                        <w:rPr>
+                          <w:lang w:val="en-US"/>
+                        </w:rPr>
+                        <w:t xml:space="preserve">, </w:t>
+                      </w:r>
+                      <w:proofErr w:type="spellStart"/>
+                      <w:r>
+                        <w:rPr>
+                          <w:lang w:val="en-US"/>
+                        </w:rPr>
+                        <w:t>pygame</w:t>
+                      </w:r>
+                      <w:proofErr w:type="spellEnd"/>
+                      <w:r>
+                        <w:rPr>
+                          <w:lang w:val="en-US"/>
+                        </w:rPr>
+                        <w:t>, Unity</w:t>
+                      </w:r>
+                      <w:r>
+                        <w:rPr>
+                          <w:lang w:val="en-US"/>
+                        </w:rPr>
+                        <w:t>, ASP.Net, Xamarin</w:t>
+                      </w:r>
+                    </w:p>
+                    <w:p>
+                      <w:pPr>
+                        <w:rPr>
+                          <w:b/>
+                          <w:bCs/>
+                          <w:sz w:val="28"/>
+                          <w:szCs w:val="28"/>
+                          <w:lang w:val="en-US"/>
+                        </w:rPr>
+                      </w:pPr>
+                      <w:r>
+                        <w:rPr>
+                          <w:b/>
+                          <w:bCs/>
+                          <w:sz w:val="28"/>
+                          <w:szCs w:val="28"/>
+                          <w:lang w:val="en-US"/>
+                        </w:rPr>
+                        <w:t>Tools &amp; Platforms</w:t>
+                      </w:r>
+                    </w:p>
+                    <w:p>
+                      <w:r>
+                        <w:t>Git</w:t>
+                      </w:r>
+                      <w:r>
+                        <w:t xml:space="preserve">, </w:t>
+                      </w:r>
+                      <w:r>
+                        <w:t xml:space="preserve">AWS, </w:t>
+                      </w:r>
+                      <w:r>
+                        <w:t>Blender</w:t>
+                      </w:r>
+                      <w:r>
+                        <w:t>, Visual Studio (Code), Ka</w:t>
+                      </w:r>
+                      <w:r>
+                        <w:t>li Linux</w:t>
+                      </w:r>
+                    </w:p>
+                    <w:p>
+                      <w:pPr>
+                        <w:pStyle w:val="Kop1"/>
+                      </w:pPr>
+                    </w:p>
+                    <w:p/>
+                    <w:p/>
+                    <w:p>
+                      <w:pPr>
+                        <w:pStyle w:val="Kop1"/>
+                      </w:pPr>
+                    </w:p>
+                    <w:p>
+                      <w:pPr>
+                        <w:rPr>
+                          <w:b/>
+                          <w:bCs/>
+                        </w:rPr>
+                      </w:pPr>
+                    </w:p>
+                    <w:p>
+                      <w:pPr>
+                        <w:rPr>
+                          <w:b/>
+                          <w:bCs/>
+                        </w:rPr>
+                      </w:pPr>
+                    </w:p>
+                    <w:p>
+                      <w:pPr>
+                        <w:rPr>
+                          <w:b/>
+                          <w:bCs/>
+                        </w:rPr>
+                      </w:pPr>
+                    </w:p>
+                    <w:p>
+                      <w:pPr>
+                        <w:pStyle w:val="Kop1"/>
+                      </w:pPr>
+                    </w:p>
+                  </w:txbxContent>
+                </v:textbox>
+                <w10:wrap type="square" anchorx="margin"/>
+              </v:shape>
+            </w:pict>
+          </mc:Fallback>
+        </mc:AlternateContent>
+      </w:r>
+      <w:r>
+        <w:rPr>
+          <w:noProof/>
+          <w:sz w:val="28"/>
+          <w:szCs w:val="28"/>
+          <w:lang w:val="en-US" w:bidi="nl-NL"/>
+        </w:rPr>
+        <mc:AlternateContent>
+          <mc:Choice Requires="wps">
+            <w:drawing>
+              <wp:anchor distT="45720" distB="45720" distL="114300" distR="114300" simplePos="0" relativeHeight="251667456" behindDoc="0" locked="0" layoutInCell="1" allowOverlap="1" wp14:anchorId="4A9C4362" wp14:editId="47BB0E5A">
+                <wp:simplePos x="0" y="0"/>
+                <wp:positionH relativeFrom="page">
+                  <wp:posOffset>4322445</wp:posOffset>
+                </wp:positionH>
+                <wp:positionV relativeFrom="paragraph">
+                  <wp:posOffset>5565140</wp:posOffset>
+                </wp:positionV>
+                <wp:extent cx="3238500" cy="1390650"/>
+                <wp:effectExtent l="0" t="0" r="0" b="0"/>
+                <wp:wrapSquare wrapText="bothSides"/>
+                <wp:docPr id="7" name="Tekstvak 2"/>
+                <wp:cNvGraphicFramePr>
+                  <a:graphicFrameLocks xmlns:a="http://schemas.openxmlformats.org/drawingml/2006/main"/>
+                </wp:cNvGraphicFramePr>
+                <a:graphic xmlns:a="http://schemas.openxmlformats.org/drawingml/2006/main">
+                  <a:graphicData uri="http://schemas.microsoft.com/office/word/2010/wordprocessingShape">
+                    <wps:wsp>
+                      <wps:cNvSpPr txBox="1">
+                        <a:spLocks noChangeArrowheads="1"/>
+                      </wps:cNvSpPr>
+                      <wps:spPr bwMode="auto">
+                        <a:xfrm>
+                          <a:off x="0" y="0"/>
+                          <a:ext cx="3238500" cy="1390650"/>
+                        </a:xfrm>
+                        <a:prstGeom prst="rect">
+                          <a:avLst/>
+                        </a:prstGeom>
+                        <a:noFill/>
+                        <a:ln w="9525">
+                          <a:noFill/>
+                          <a:miter lim="800000"/>
+                          <a:headEnd/>
+                          <a:tailEnd/>
+                        </a:ln>
+                      </wps:spPr>
+                      <wps:txbx>
+                        <w:txbxContent>
+                          <w:p>
+                            <w:pPr>
+                              <w:pStyle w:val="Kop1"/>
+                              <w:rPr>
+                                <w:lang w:val="en-US"/>
+                              </w:rPr>
+                            </w:pPr>
+                            <w:r>
+                              <w:rPr>
+                                <w:lang w:val="en-US"/>
+                              </w:rPr>
+                              <w:t>Interesses</w:t>
+                            </w:r>
+                          </w:p>
+                          <w:p>
+                            <w:pPr>
+                              <w:rPr>
+                                <w:lang w:val="en-US"/>
+                              </w:rPr>
+                            </w:pPr>
+                            <w:proofErr w:type="spellStart"/>
+                            <w:r>
+                              <w:rPr>
+                                <w:lang w:val="en-US"/>
+                              </w:rPr>
+                              <w:t>Tafeltennis</w:t>
+                            </w:r>
+                            <w:proofErr w:type="spellEnd"/>
+                            <w:r>
+                              <w:rPr>
+                                <w:lang w:val="en-US"/>
+                              </w:rPr>
+                              <w:t>, Fitness, Gaming</w:t>
+                            </w:r>
+                            <w:r>
+                              <w:rPr>
+                                <w:lang w:val="en-US"/>
+                              </w:rPr>
+                              <w:t>, 3D Blende</w:t>
+                            </w:r>
+                            <w:r>
+                              <w:rPr>
+                                <w:lang w:val="en-US"/>
+                              </w:rPr>
+                              <w:t>r</w:t>
+                            </w:r>
+                          </w:p>
+                          <w:p>
+                            <w:pPr>
+                              <w:pStyle w:val="Kop1"/>
+                            </w:pPr>
+                            <w:r>
+                              <w:t>Extra</w:t>
+                            </w:r>
+                          </w:p>
+                          <w:p>
+                            <w:r>
+                              <w:t>Ervaring met Autisme</w:t>
+                            </w:r>
+                            <w:r>
+                              <w:t>/Asperger</w:t>
+                            </w:r>
+                            <w:r>
+                              <w:t xml:space="preserve"> sinds 2017</w:t>
+                            </w:r>
+                          </w:p>
+                          <w:p>
+                            <w:pPr>
+                              <w:rPr>
+                                <w:b/>
+                                <w:bCs/>
+                              </w:rPr>
+                            </w:pPr>
+                          </w:p>
+                          <w:p>
+                            <w:pPr>
+                              <w:rPr>
+                                <w:b/>
+                                <w:bCs/>
+                              </w:rPr>
+                            </w:pPr>
+                          </w:p>
+                          <w:p>
+                            <w:pPr>
+                              <w:pStyle w:val="Kop1"/>
+                            </w:pPr>
+                          </w:p>
+                        </w:txbxContent>
+                      </wps:txbx>
+                      <wps:bodyPr rot="0" vert="horz" wrap="square" lIns="91440" tIns="45720" rIns="91440" bIns="45720" anchor="t" anchorCtr="0">
+                        <a:noAutofit/>
+                      </wps:bodyPr>
+                    </wps:wsp>
+                  </a:graphicData>
+                </a:graphic>
+                <wp14:sizeRelH relativeFrom="margin">
+                  <wp14:pctWidth>0</wp14:pctWidth>
+                </wp14:sizeRelH>
+                <wp14:sizeRelV relativeFrom="margin">
+                  <wp14:pctHeight>0</wp14:pctHeight>
+                </wp14:sizeRelV>
+              </wp:anchor>
+            </w:drawing>
+          </mc:Choice>
+          <mc:Fallback>
+            <w:pict>
+              <v:shape w14:anchorId="4A9C4362" id="_x0000_s1028" type="#_x0000_t202" style="position:absolute;margin-left:340.35pt;margin-top:438.2pt;width:255pt;height:109.5pt;z-index:251667456;visibility:visible;mso-wrap-style:square;mso-width-percent:0;mso-height-percent:0;mso-wrap-distance-left:9pt;mso-wrap-distance-top:3.6pt;mso-wrap-distance-right:9pt;mso-wrap-distance-bottom:3.6pt;mso-position-horizontal:absolute;mso-position-horizontal-relative:page;mso-position-vertical:absolute;mso-position-vertical-relative:text;mso-width-percent:0;mso-height-percent:0;mso-width-relative:margin;mso-height-relative:margin;v-text-anchor:top" o:gfxdata="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" filled="f" stroked="f">
+                <v:textbox>
+                  <w:txbxContent>
+                    <w:p>
+                      <w:pPr>
+                        <w:pStyle w:val="Kop1"/>
+                        <w:rPr>
+                          <w:lang w:val="en-US"/>
+                        </w:rPr>
+                      </w:pPr>
+                      <w:r>
+                        <w:rPr>
+                          <w:lang w:val="en-US"/>
+                        </w:rPr>
+                        <w:t>Interesses</w:t>
+                      </w:r>
+                    </w:p>
+                    <w:p>
+                      <w:pPr>
+                        <w:rPr>
+                          <w:lang w:val="en-US"/>
+                        </w:rPr>
+                      </w:pPr>
+                      <w:proofErr w:type="spellStart"/>
+                      <w:r>
+                        <w:rPr>
+                          <w:lang w:val="en-US"/>
+                        </w:rPr>
+                        <w:t>Tafeltennis</w:t>
+                      </w:r>
+                      <w:proofErr w:type="spellEnd"/>
+                      <w:r>
+                        <w:rPr>
+                          <w:lang w:val="en-US"/>
+                        </w:rPr>
+                        <w:t>, Fitness, Gaming</w:t>
+                      </w:r>
+                      <w:r>
+                        <w:rPr>
+                          <w:lang w:val="en-US"/>
+                        </w:rPr>
+                        <w:t>, 3D Blende</w:t>
+                      </w:r>
+                      <w:r>
+                        <w:rPr>
+                          <w:lang w:val="en-US"/>
+                        </w:rPr>
+                        <w:t>r</w:t>
+                      </w:r>
+                    </w:p>
+                    <w:p>
+                      <w:pPr>
+                        <w:pStyle w:val="Kop1"/>
+                      </w:pPr>
+                      <w:r>
+                        <w:t>Extra</w:t>
+                      </w:r>
+                    </w:p>
+                    <w:p>
+                      <w:r>
+                        <w:t>Ervaring met Autisme</w:t>
+                      </w:r>
+                      <w:r>
+                        <w:t>/Asperger</w:t>
+                      </w:r>
+                      <w:r>
+                        <w:t xml:space="preserve"> sinds 2017</w:t>
+                      </w:r>
+                    </w:p>
+                    <w:p>
+                      <w:pPr>
+                        <w:rPr>
+                          <w:b/>
+                          <w:bCs/>
+                        </w:rPr>
+                      </w:pPr>
+                    </w:p>
+                    <w:p>
+                      <w:pPr>
+                        <w:rPr>
+                          <w:b/>
+                          <w:bCs/>
+                        </w:rPr>
+                      </w:pPr>
+                    </w:p>
+                    <w:p>
+                      <w:pPr>
+                        <w:pStyle w:val="Kop1"/>
+                      </w:pPr>
+                    </w:p>
+                  </w:txbxContent>
+                </v:textbox>
+                <w10:wrap type="square" anchorx="page"/>
+              </v:shape>
+            </w:pict>
+          </mc:Fallback>
+        </mc:AlternateContent>
+      </w:r>
+      <w:r>
+        <w:rPr>
+          <w:noProof/>
+          <w:sz w:val="28"/>
+          <w:szCs w:val="28"/>
+          <w:lang w:val="en-US" w:bidi="nl-NL"/>
+        </w:rPr>
+        <mc:AlternateContent>
+          <mc:Choice Requires="wps">
+            <w:drawing>
+              <wp:anchor distT="45720" distB="45720" distL="114300" distR="114300" simplePos="0" relativeHeight="251663360" behindDoc="0" locked="0" layoutInCell="1" allowOverlap="1" wp14:anchorId="6B596C0B" wp14:editId="15FD21AA">
+                <wp:simplePos x="0" y="0"/>
+                <wp:positionH relativeFrom="page">
+                  <wp:align>right</wp:align>
+                </wp:positionH>
+                <wp:positionV relativeFrom="paragraph">
+                  <wp:posOffset>3143250</wp:posOffset>
+                </wp:positionV>
+                <wp:extent cx="3238500" cy="2543175"/>
+                <wp:effectExtent l="0" t="0" r="0" b="0"/>
+                <wp:wrapSquare wrapText="bothSides"/>
+                <wp:docPr id="5" name="Tekstvak 2"/>
+                <wp:cNvGraphicFramePr>
+                  <a:graphicFrameLocks xmlns:a="http://schemas.openxmlformats.org/drawingml/2006/main"/>
+                </wp:cNvGraphicFramePr>
+                <a:graphic xmlns:a="http://schemas.openxmlformats.org/drawingml/2006/main">
+                  <a:graphicData uri="http://schemas.microsoft.com/office/word/2010/wordprocessingShape">
+                    <wps:wsp>
+                      <wps:cNvSpPr txBox="1">
+                        <a:spLocks noChangeArrowheads="1"/>
+                      </wps:cNvSpPr>
+                      <wps:spPr bwMode="auto">
+                        <a:xfrm>
+                          <a:off x="0" y="0"/>
+                          <a:ext cx="3238500" cy="2543175"/>
+                        </a:xfrm>
+                        <a:prstGeom prst="rect">
+                          <a:avLst/>
+                        </a:prstGeom>
+                        <a:noFill/>
+                        <a:ln w="9525">
+                          <a:noFill/>
+                          <a:miter lim="800000"/>
+                          <a:headEnd/>
+                          <a:tailEnd/>
+                        </a:ln>
+                      </wps:spPr>
+                      <wps:txbx>
+                        <w:txbxContent>
+                          <w:p>
+                            <w:pPr>
+                              <w:pStyle w:val="Kop1"/>
+                            </w:pPr>
+                            <w:r>
+                              <w:t>Opleiding</w:t>
+                            </w:r>
+                            <w:r>
+                              <w:t>en</w:t>
+                            </w:r>
+                          </w:p>
+                          <w:p>
+                            <w:pPr>
+                              <w:rPr>
+                                <w:b/>
+                                <w:bCs/>
+                              </w:rPr>
+                            </w:pPr>
+                            <w:r>
+                              <w:rPr>
+                                <w:b/>
+                                <w:bCs/>
+                                <w:sz w:val="24"/>
+                                <w:szCs w:val="24"/>
+                              </w:rPr>
+                              <w:t xml:space="preserve">Informatica // </w:t>
+                            </w:r>
+                            <w:r>
+                              <w:rPr>
+                                <w:b/>
+                                <w:bCs/>
+                                <w:sz w:val="24"/>
+                                <w:szCs w:val="24"/>
+                              </w:rPr>
+                              <w:t>Hogeschool Rotterdam</w:t>
+                            </w:r>
+                            <w:r>
+                              <w:rPr>
+                                <w:b/>
+                                <w:bCs/>
+                                <w:sz w:val="24"/>
+                                <w:szCs w:val="24"/>
+                              </w:rPr>
+                              <w:t xml:space="preserve"> </w:t>
+                            </w:r>
+                            <w:r>
+                              <w:rPr>
+                                <w:b/>
+                                <w:bCs/>
+                                <w:sz w:val="24"/>
+                                <w:szCs w:val="24"/>
+                              </w:rPr>
+                              <w:t xml:space="preserve">           </w:t>
+                            </w:r>
+                            <w:r>
+                              <w:rPr>
+                                <w:b/>
+                                <w:bCs/>
+                              </w:rPr>
+                              <w:t xml:space="preserve">Aug 2017 </w:t>
+                            </w:r>
+                            <w:r>
+                              <w:rPr>
+                                <w:b/>
+                                <w:bCs/>
+                              </w:rPr>
+                              <w:t>–</w:t>
+                            </w:r>
+                            <w:r>
+                              <w:rPr>
+                                <w:b/>
+                                <w:bCs/>
+                              </w:rPr>
+                              <w:t xml:space="preserve"> </w:t>
+                            </w:r>
+                            <w:r>
+                              <w:rPr>
+                                <w:b/>
+                                <w:bCs/>
+                              </w:rPr>
+                              <w:t>Jul 2021</w:t>
+                            </w:r>
+                          </w:p>
+                          <w:p>
+                            <w:pPr>
+                              <w:rPr>
+                                <w:lang w:val="en-US"/>
+                              </w:rPr>
+                            </w:pPr>
+                            <w:r>
+                              <w:rPr>
+                                <w:lang w:val="en-US"/>
+                              </w:rPr>
+                              <w:t xml:space="preserve">Minors in A.I. </w:t>
+                            </w:r>
+                            <w:proofErr w:type="spellStart"/>
+                            <w:r>
+                              <w:rPr>
+                                <w:lang w:val="en-US"/>
+                              </w:rPr>
+                              <w:t>en</w:t>
+                            </w:r>
+                            <w:proofErr w:type="spellEnd"/>
+                            <w:r>
+                              <w:rPr>
+                                <w:lang w:val="en-US"/>
+                              </w:rPr>
+                              <w:t xml:space="preserve"> Security.</w:t>
+                            </w:r>
+                          </w:p>
+                          <w:p>
+                            <w:pPr>
+                              <w:rPr>
+                                <w:b/>
+                                <w:bCs/>
+                              </w:rPr>
+                            </w:pPr>
+                            <w:r>
+                              <w:rPr>
+                                <w:b/>
+                                <w:bCs/>
+                                <w:sz w:val="24"/>
+                                <w:szCs w:val="24"/>
+                              </w:rPr>
+                              <w:t>Werktuigbouwkunde // TU Delft</w:t>
+                            </w:r>
+                            <w:r>
+                              <w:rPr>
+                                <w:b/>
+                                <w:bCs/>
+                                <w:sz w:val="24"/>
+                                <w:szCs w:val="24"/>
+                              </w:rPr>
+                              <w:t xml:space="preserve"> </w:t>
+                            </w:r>
+                            <w:r>
+                              <w:rPr>
+                                <w:b/>
+                                <w:bCs/>
+                                <w:sz w:val="24"/>
+                                <w:szCs w:val="24"/>
+                              </w:rPr>
+                              <w:t xml:space="preserve">                     </w:t>
+                            </w:r>
+                            <w:r>
+                              <w:rPr>
+                                <w:b/>
+                                <w:bCs/>
+                              </w:rPr>
+                              <w:t>Aug 2016 – Dec 2016 (gestopt)</w:t>
+                            </w:r>
+                          </w:p>
+                          <w:p>
+                            <w:pPr>
+                              <w:rPr>
+                                <w:b/>
+                                <w:bCs/>
+                              </w:rPr>
+                            </w:pPr>
+                            <w:r>
+                              <w:rPr>
+                                <w:b/>
+                                <w:bCs/>
+                                <w:sz w:val="24"/>
+                                <w:szCs w:val="24"/>
+                              </w:rPr>
+                              <w:t xml:space="preserve">VWO Atheneum // </w:t>
+                            </w:r>
+                            <w:proofErr w:type="spellStart"/>
+                            <w:r>
+                              <w:rPr>
+                                <w:b/>
+                                <w:bCs/>
+                                <w:sz w:val="24"/>
+                                <w:szCs w:val="24"/>
+                              </w:rPr>
+                              <w:t>Maerlant</w:t>
+                            </w:r>
+                            <w:proofErr w:type="spellEnd"/>
+                            <w:r>
+                              <w:rPr>
+                                <w:b/>
+                                <w:bCs/>
+                                <w:sz w:val="24"/>
+                                <w:szCs w:val="24"/>
+                              </w:rPr>
+                              <w:t xml:space="preserve"> College - Brielle                                                                       </w:t>
+                            </w:r>
+                            <w:r>
+                              <w:rPr>
+                                <w:b/>
+                                <w:bCs/>
+                                <w:sz w:val="24"/>
+                                <w:szCs w:val="24"/>
+                              </w:rPr>
+                              <w:t xml:space="preserve">Aug </w:t>
+                            </w:r>
+                            <w:r>
+                              <w:rPr>
+                                <w:b/>
+                                <w:bCs/>
+                              </w:rPr>
+                              <w:t>2010 – Jul 2016</w:t>
+                            </w:r>
+                          </w:p>
+                          <w:p/>
+                          <w:p>
+                            <w:pPr>
+                              <w:rPr>
+                                <w:b/>
+                                <w:bCs/>
+                              </w:rPr>
+                            </w:pPr>
+                          </w:p>
+                          <w:p>
+                            <w:pPr>
+                              <w:rPr>
+                                <w:b/>
+                                <w:bCs/>
+                              </w:rPr>
+                            </w:pPr>
+                          </w:p>
+                          <w:p>
+                            <w:pPr>
+                              <w:pStyle w:val="Kop1"/>
+                            </w:pPr>
+                          </w:p>
+                        </w:txbxContent>
+                      </wps:txbx>
+                      <wps:bodyPr rot="0" vert="horz" wrap="square" lIns="91440" tIns="45720" rIns="91440" bIns="45720" anchor="t" anchorCtr="0">
+                        <a:noAutofit/>
+                      </wps:bodyPr>
+                    </wps:wsp>
+                  </a:graphicData>
+                </a:graphic>
+                <wp14:sizeRelH relativeFrom="margin">
+                  <wp14:pctWidth>0</wp14:pctWidth>
+                </wp14:sizeRelH>
+                <wp14:sizeRelV relativeFrom="margin">
+                  <wp14:pctHeight>0</wp14:pctHeight>
+                </wp14:sizeRelV>
+              </wp:anchor>
+            </w:drawing>
+          </mc:Choice>
+          <mc:Fallback>
+            <w:pict>
+              <v:shape w14:anchorId="6B596C0B" id="_x0000_s1029" type="#_x0000_t202" style="position:absolute;margin-left:203.8pt;margin-top:247.5pt;width:255pt;height:200.25pt;z-index:251663360;visibility:visible;mso-wrap-style:square;mso-width-percent:0;mso-height-percent:0;mso-wrap-distance-left:9pt;mso-wrap-distance-top:3.6pt;mso-wrap-distance-right:9pt;mso-wrap-distance-bottom:3.6pt;mso-position-horizontal:right;mso-position-horizontal-relative:page;mso-position-vertical:absolute;mso-position-vertical-relative:text;mso-width-percent:0;mso-height-percent:0;mso-width-relative:margin;mso-height-relative:margin;v-text-anchor:top" o:gfxdata="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" filled="f" stroked="f">
+                <v:textbox>
+                  <w:txbxContent>
+                    <w:p>
+                      <w:pPr>
+                        <w:pStyle w:val="Kop1"/>
+                      </w:pPr>
+                      <w:r>
+                        <w:t>Opleiding</w:t>
+                      </w:r>
+                      <w:r>
+                        <w:t>en</w:t>
+                      </w:r>
+                    </w:p>
+                    <w:p>
+                      <w:pPr>
+                        <w:rPr>
+                          <w:b/>
+                          <w:bCs/>
+                        </w:rPr>
+                      </w:pPr>
+                      <w:r>
+                        <w:rPr>
+                          <w:b/>
+                          <w:bCs/>
+                          <w:sz w:val="24"/>
+                          <w:szCs w:val="24"/>
+                        </w:rPr>
+                        <w:t xml:space="preserve">Informatica // </w:t>
+                      </w:r>
+                      <w:r>
+                        <w:rPr>
+                          <w:b/>
+                          <w:bCs/>
+                          <w:sz w:val="24"/>
+                          <w:szCs w:val="24"/>
+                        </w:rPr>
+                        <w:t>Hogeschool Rotterdam</w:t>
+                      </w:r>
+                      <w:r>
+                        <w:rPr>
+                          <w:b/>
+                          <w:bCs/>
+                          <w:sz w:val="24"/>
+                          <w:szCs w:val="24"/>
+                        </w:rPr>
+                        <w:t xml:space="preserve"> </w:t>
+                      </w:r>
+                      <w:r>
+                        <w:rPr>
+                          <w:b/>
+                          <w:bCs/>
+                          <w:sz w:val="24"/>
+                          <w:szCs w:val="24"/>
+                        </w:rPr>
+                        <w:t xml:space="preserve">           </w:t>
+                      </w:r>
+                      <w:r>
+                        <w:rPr>
+                          <w:b/>
+                          <w:bCs/>
+                        </w:rPr>
+                        <w:t xml:space="preserve">Aug 2017 </w:t>
+                      </w:r>
+                      <w:r>
+                        <w:rPr>
+                          <w:b/>
+                          <w:bCs/>
+                        </w:rPr>
+                        <w:t>–</w:t>
+                      </w:r>
+                      <w:r>
+                        <w:rPr>
+                          <w:b/>
+                          <w:bCs/>
+                        </w:rPr>
+                        <w:t xml:space="preserve"> </w:t>
+                      </w:r>
+                      <w:r>
+                        <w:rPr>
+                          <w:b/>
+                          <w:bCs/>
+                        </w:rPr>
+                        <w:t>Jul 2021</w:t>
+                      </w:r>
+                    </w:p>
+                    <w:p>
+                      <w:pPr>
+                        <w:rPr>
+                          <w:lang w:val="en-US"/>
+                        </w:rPr>
+                      </w:pPr>
+                      <w:r>
+                        <w:rPr>
+                          <w:lang w:val="en-US"/>
+                        </w:rPr>
+                        <w:t xml:space="preserve">Minors in A.I. </w:t>
+                      </w:r>
+                      <w:proofErr w:type="spellStart"/>
+                      <w:r>
+                        <w:rPr>
+                          <w:lang w:val="en-US"/>
+                        </w:rPr>
+                        <w:t>en</w:t>
+                      </w:r>
+                      <w:proofErr w:type="spellEnd"/>
+                      <w:r>
+                        <w:rPr>
+                          <w:lang w:val="en-US"/>
+                        </w:rPr>
+                        <w:t xml:space="preserve"> Security.</w:t>
+                      </w:r>
+                    </w:p>
+                    <w:p>
+                      <w:pPr>
+                        <w:rPr>
+                          <w:b/>
+                          <w:bCs/>
+                        </w:rPr>
+                      </w:pPr>
+                      <w:r>
+                        <w:rPr>
+                          <w:b/>
+                          <w:bCs/>
+                          <w:sz w:val="24"/>
+                          <w:szCs w:val="24"/>
+                        </w:rPr>
+                        <w:t>Werktuigbouwkunde // TU Delft</w:t>
+                      </w:r>
+                      <w:r>
+                        <w:rPr>
+                          <w:b/>
+                          <w:bCs/>
+                          <w:sz w:val="24"/>
+                          <w:szCs w:val="24"/>
+                        </w:rPr>
+                        <w:t xml:space="preserve"> </w:t>
+                      </w:r>
+                      <w:r>
+                        <w:rPr>
+                          <w:b/>
+                          <w:bCs/>
+                          <w:sz w:val="24"/>
+                          <w:szCs w:val="24"/>
+                        </w:rPr>
+                        <w:t xml:space="preserve">                     </w:t>
+                      </w:r>
+                      <w:r>
+                        <w:rPr>
+                          <w:b/>
+                          <w:bCs/>
+                        </w:rPr>
+                        <w:t>Aug 2016 – Dec 2016 (gestopt)</w:t>
+                      </w:r>
+                    </w:p>
+                    <w:p>
+                      <w:pPr>
+                        <w:rPr>
+                          <w:b/>
+                          <w:bCs/>
+                        </w:rPr>
+                      </w:pPr>
+                      <w:r>
+                        <w:rPr>
+                          <w:b/>
+                          <w:bCs/>
+                          <w:sz w:val="24"/>
+                          <w:szCs w:val="24"/>
+                        </w:rPr>
+                        <w:t xml:space="preserve">VWO Atheneum // </w:t>
+                      </w:r>
+                      <w:proofErr w:type="spellStart"/>
+                      <w:r>
+                        <w:rPr>
+                          <w:b/>
+                          <w:bCs/>
+                          <w:sz w:val="24"/>
+                          <w:szCs w:val="24"/>
+                        </w:rPr>
+                        <w:t>Maerlant</w:t>
+                      </w:r>
+                      <w:proofErr w:type="spellEnd"/>
+                      <w:r>
+                        <w:rPr>
+                          <w:b/>
+                          <w:bCs/>
+                          <w:sz w:val="24"/>
+                          <w:szCs w:val="24"/>
+                        </w:rPr>
+                        <w:t xml:space="preserve"> College - Brielle                                                                       </w:t>
+                      </w:r>
+                      <w:r>
+                        <w:rPr>
+                          <w:b/>
+                          <w:bCs/>
+                          <w:sz w:val="24"/>
+                          <w:szCs w:val="24"/>
+                        </w:rPr>
+                        <w:t xml:space="preserve">Aug </w:t>
+                      </w:r>
+                      <w:r>
+                        <w:rPr>
+                          <w:b/>
+                          <w:bCs/>
+                        </w:rPr>
+                        <w:t>2010 – Jul 2016</w:t>
+                      </w:r>
+                    </w:p>
+                    <w:p/>
+                    <w:p>
+                      <w:pPr>
+                        <w:rPr>
+                          <w:b/>
+                          <w:bCs/>
+                        </w:rPr>
+                      </w:pPr>
+                    </w:p>
+                    <w:p>
+                      <w:pPr>
+                        <w:rPr>
+                          <w:b/>
+                          <w:bCs/>
+                        </w:rPr>
+                      </w:pPr>
+                    </w:p>
+                    <w:p>
+                      <w:pPr>
+                        <w:pStyle w:val="Kop1"/>
+                      </w:pPr>
+                    </w:p>
+                  </w:txbxContent>
+                </v:textbox>
+                <w10:wrap type="square" anchorx="page"/>
+              </v:shape>
+            </w:pict>
+          </mc:Fallback>
+        </mc:AlternateContent>
+      </w:r>
+      <w:r>
+        <w:rPr>
+          <w:noProof/>
+          <w:sz w:val="28"/>
+          <w:szCs w:val="28"/>
+          <w:lang w:val="en-US" w:bidi="nl-NL"/>
+        </w:rPr>
+        <mc:AlternateContent>
+          <mc:Choice Requires="wps">
+            <w:drawing>
+              <wp:anchor distT="45720" distB="45720" distL="114300" distR="114300" simplePos="0" relativeHeight="251659264" behindDoc="0" locked="0" layoutInCell="1" allowOverlap="1" wp14:anchorId="3D7A2665" wp14:editId="03899F44">
+                <wp:simplePos x="0" y="0"/>
+                <wp:positionH relativeFrom="margin">
+                  <wp:align>left</wp:align>
+                </wp:positionH>
+                <wp:positionV relativeFrom="paragraph">
+                  <wp:posOffset>314325</wp:posOffset>
+                </wp:positionV>
+                <wp:extent cx="3238500" cy="4705350"/>
+                <wp:effectExtent l="0" t="0" r="0" b="0"/>
+                <wp:wrapSquare wrapText="bothSides"/>
+                <wp:docPr id="217" name="Tekstvak 2"/>
+                <wp:cNvGraphicFramePr>
+                  <a:graphicFrameLocks xmlns:a="http://schemas.openxmlformats.org/drawingml/2006/main"/>
+                </wp:cNvGraphicFramePr>
+                <a:graphic xmlns:a="http://schemas.openxmlformats.org/drawingml/2006/main">
+                  <a:graphicData uri="http://schemas.microsoft.com/office/word/2010/wordprocessingShape">
+                    <wps:wsp>
+                      <wps:cNvSpPr txBox="1">
+                        <a:spLocks noChangeArrowheads="1"/>
+                      </wps:cNvSpPr>
+                      <wps:spPr bwMode="auto">
+                        <a:xfrm>
+                          <a:off x="0" y="0"/>
+                          <a:ext cx="3238500" cy="4705350"/>
+                        </a:xfrm>
+                        <a:prstGeom prst="rect">
+                          <a:avLst/>
+                        </a:prstGeom>
+                        <a:noFill/>
+                        <a:ln w="9525">
+                          <a:noFill/>
+                          <a:miter lim="800000"/>
+                          <a:headEnd/>
+                          <a:tailEnd/>
+                        </a:ln>
+                      </wps:spPr>
+                      <wps:txbx>
+                        <w:txbxContent>
+                          <w:p>
+                            <w:pPr>
+                              <w:pStyle w:val="Kop1"/>
+                            </w:pPr>
+                            <w:r>
+                              <w:t>W</w:t>
+                            </w:r>
+                            <w:r>
+                              <w:t>erkervaring</w:t>
+                            </w:r>
+                          </w:p>
+                          <w:p>
+                            <w:pPr>
+                              <w:rPr>
+                                <w:b/>
+                                <w:bCs/>
+                              </w:rPr>
+                            </w:pPr>
+                            <w:r>
+                              <w:rPr>
+                                <w:b/>
+                                <w:bCs/>
+                              </w:rPr>
+                              <w:t>Developer @ QPIT BV                                                                        Feb 2021 – Jul 2021 // Rotterdam</w:t>
+                            </w:r>
+                          </w:p>
+                          <w:p>
+                            <w:pPr>
+                              <w:pStyle w:val="Lijstalinea"/>
+                              <w:numPr>
+                                <w:ilvl w:val="0"/>
+                                <w:numId w:val="27"/>
+                              </w:numPr>
+                              <w:rPr>
+                                <w:b/>
+                                <w:bCs/>
+                              </w:rPr>
+                            </w:pPr>
+                            <w:r>
+                              <w:rPr>
+                                <w:b/>
+                                <w:bCs/>
+                              </w:rPr>
+                              <w:t xml:space="preserve">Gebruik gemaakt </w:t>
+                            </w:r>
+                            <w:r>
+                              <w:rPr>
+                                <w:b/>
+                                <w:bCs/>
+                              </w:rPr>
+                              <w:t>Unity om een simulatie te maken voor trainingen.</w:t>
+                            </w:r>
+                          </w:p>
+                          <w:p>
+                            <w:pPr>
+                              <w:pStyle w:val="Lijstalinea"/>
+                              <w:numPr>
+                                <w:ilvl w:val="0"/>
+                                <w:numId w:val="27"/>
+                              </w:numPr>
+                              <w:rPr>
+                                <w:b/>
+                                <w:bCs/>
+                              </w:rPr>
+                            </w:pPr>
+                            <w:r>
+                              <w:rPr>
+                                <w:b/>
+                                <w:bCs/>
+                              </w:rPr>
+                              <w:t>Gebruik gemaakt van Blender om een 3D visualisatie te maken.</w:t>
+                            </w:r>
+                          </w:p>
+                          <w:p>
+                            <w:pPr>
+                              <w:pStyle w:val="Lijstalinea"/>
+                              <w:numPr>
+                                <w:ilvl w:val="0"/>
+                                <w:numId w:val="27"/>
+                              </w:numPr>
+                              <w:rPr>
+                                <w:b/>
+                                <w:bCs/>
+                              </w:rPr>
+                            </w:pPr>
+                            <w:r>
+                              <w:rPr>
+                                <w:b/>
+                                <w:bCs/>
+                              </w:rPr>
+                              <w:t xml:space="preserve">Gewerkt met </w:t>
+                            </w:r>
+                            <w:proofErr w:type="spellStart"/>
+                            <w:r>
+                              <w:rPr>
+                                <w:b/>
+                                <w:bCs/>
+                              </w:rPr>
+                              <w:t>WebSockets</w:t>
+                            </w:r>
+                            <w:proofErr w:type="spellEnd"/>
+                            <w:r>
+                              <w:rPr>
+                                <w:b/>
+                                <w:bCs/>
+                              </w:rPr>
+                              <w:t xml:space="preserve"> om data naar een </w:t>
+                            </w:r>
+                            <w:proofErr w:type="spellStart"/>
+                            <w:r>
+                              <w:rPr>
+                                <w:b/>
+                                <w:bCs/>
+                              </w:rPr>
+                              <w:t>WebGL</w:t>
+                            </w:r>
+                            <w:proofErr w:type="spellEnd"/>
+                            <w:r>
+                              <w:rPr>
+                                <w:b/>
+                                <w:bCs/>
+                              </w:rPr>
+                              <w:t xml:space="preserve"> Unity omgeving te sturen.</w:t>
+                            </w:r>
+                          </w:p>
+                          <w:p>
+                            <w:pPr>
+                              <w:pStyle w:val="Lijstalinea"/>
+                              <w:numPr>
+                                <w:ilvl w:val="0"/>
+                                <w:numId w:val="27"/>
+                              </w:numPr>
+                              <w:rPr>
+                                <w:b/>
+                                <w:bCs/>
+                              </w:rPr>
+                            </w:pPr>
+                            <w:r>
+                              <w:rPr>
+                                <w:b/>
+                                <w:bCs/>
+                              </w:rPr>
+                              <w:t>Afgestudeerd bij QPIT BV.</w:t>
+                            </w:r>
+                          </w:p>
+                          <w:p>
+                            <w:pPr>
+                              <w:rPr>
+                                <w:b/>
+                                <w:bCs/>
+                              </w:rPr>
+                            </w:pPr>
+                            <w:r>
+                              <w:rPr>
+                                <w:b/>
+                                <w:bCs/>
+                              </w:rPr>
+                              <w:t xml:space="preserve">Developer @ </w:t>
+                            </w:r>
+                            <w:proofErr w:type="spellStart"/>
+                            <w:r>
+                              <w:rPr>
+                                <w:b/>
+                                <w:bCs/>
+                              </w:rPr>
+                              <w:t>Keytoe</w:t>
+                            </w:r>
+                            <w:proofErr w:type="spellEnd"/>
+                            <w:r>
+                              <w:rPr>
+                                <w:b/>
+                                <w:bCs/>
+                              </w:rPr>
+                              <w:t xml:space="preserve">                                                                        </w:t>
+                            </w:r>
+                            <w:r>
+                              <w:rPr>
+                                <w:b/>
+                                <w:bCs/>
+                              </w:rPr>
+                              <w:t>Aug</w:t>
+                            </w:r>
+                            <w:r>
+                              <w:rPr>
+                                <w:b/>
+                                <w:bCs/>
+                              </w:rPr>
+                              <w:t xml:space="preserve"> 2019 – Feb 2020 // Maassluis</w:t>
+                            </w:r>
+                          </w:p>
+                          <w:p>
+                            <w:pPr>
+                              <w:pStyle w:val="Lijstalinea"/>
+                              <w:numPr>
+                                <w:ilvl w:val="0"/>
+                                <w:numId w:val="27"/>
+                              </w:numPr>
+                              <w:rPr>
+                                <w:b/>
+                                <w:bCs/>
+                              </w:rPr>
+                            </w:pPr>
+                            <w:r>
+                              <w:rPr>
+                                <w:b/>
+                                <w:bCs/>
+                              </w:rPr>
+                              <w:t xml:space="preserve">Gebruik gemaakt van </w:t>
+                            </w:r>
+                            <w:proofErr w:type="spellStart"/>
+                            <w:r>
+                              <w:rPr>
+                                <w:b/>
+                                <w:bCs/>
+                              </w:rPr>
+                              <w:t>React</w:t>
+                            </w:r>
+                            <w:proofErr w:type="spellEnd"/>
+                            <w:r>
+                              <w:rPr>
+                                <w:b/>
+                                <w:bCs/>
+                              </w:rPr>
+                              <w:t xml:space="preserve"> </w:t>
+                            </w:r>
+                            <w:r>
+                              <w:rPr>
+                                <w:b/>
+                                <w:bCs/>
+                              </w:rPr>
+                              <w:t xml:space="preserve"> om websites te maken voor klanten</w:t>
+                            </w:r>
+                            <w:r>
+                              <w:rPr>
+                                <w:b/>
+                                <w:bCs/>
+                              </w:rPr>
+                              <w:t>.</w:t>
+                            </w:r>
+                          </w:p>
+                          <w:p>
+                            <w:pPr>
+                              <w:pStyle w:val="Lijstalinea"/>
+                              <w:numPr>
+                                <w:ilvl w:val="0"/>
+                                <w:numId w:val="27"/>
+                              </w:numPr>
+                              <w:rPr>
+                                <w:b/>
+                                <w:bCs/>
+                              </w:rPr>
+                            </w:pPr>
+                            <w:r>
+                              <w:rPr>
+                                <w:b/>
+                                <w:bCs/>
+                              </w:rPr>
+                              <w:t xml:space="preserve">Geholpen met het afmaken van de </w:t>
+                            </w:r>
+                            <w:proofErr w:type="spellStart"/>
+                            <w:r>
+                              <w:rPr>
+                                <w:b/>
+                                <w:bCs/>
+                              </w:rPr>
+                              <w:t>Keytoe</w:t>
+                            </w:r>
+                            <w:proofErr w:type="spellEnd"/>
+                            <w:r>
+                              <w:rPr>
+                                <w:b/>
+                                <w:bCs/>
+                              </w:rPr>
+                              <w:t xml:space="preserve"> website.</w:t>
+                            </w:r>
+                          </w:p>
+                          <w:p>
+                            <w:pPr>
+                              <w:pStyle w:val="Lijstalinea"/>
+                              <w:numPr>
+                                <w:ilvl w:val="0"/>
+                                <w:numId w:val="27"/>
+                              </w:numPr>
+                              <w:rPr>
+                                <w:b/>
+                                <w:bCs/>
+                              </w:rPr>
+                            </w:pPr>
+                            <w:r>
+                              <w:rPr>
+                                <w:b/>
+                                <w:bCs/>
+                              </w:rPr>
+                              <w:t xml:space="preserve">Intern project gemaakt voor nieuwe werknemers om zich te oriënteren op de werkvloer. </w:t>
+                            </w:r>
+                          </w:p>
+                          <w:p>
+                            <w:pPr>
+                              <w:pStyle w:val="Lijstalinea"/>
+                              <w:numPr>
+                                <w:ilvl w:val="0"/>
+                                <w:numId w:val="27"/>
+                              </w:numPr>
+                              <w:rPr>
+                                <w:b/>
+                                <w:bCs/>
+                              </w:rPr>
+                            </w:pPr>
+                            <w:r>
+                              <w:rPr>
+                                <w:b/>
+                                <w:bCs/>
+                              </w:rPr>
+                              <w:t xml:space="preserve">Visualisaties gemaakt in Klipfolio </w:t>
+                            </w:r>
+                            <w:r>
+                              <w:rPr>
+                                <w:b/>
+                                <w:bCs/>
+                              </w:rPr>
+                              <w:t>om</w:t>
+                            </w:r>
+                            <w:r>
+                              <w:rPr>
+                                <w:b/>
+                                <w:bCs/>
+                              </w:rPr>
+                              <w:t xml:space="preserve"> </w:t>
+                            </w:r>
+                            <w:proofErr w:type="spellStart"/>
+                            <w:r>
+                              <w:rPr>
+                                <w:b/>
+                                <w:bCs/>
+                              </w:rPr>
+                              <w:t>KPI’s</w:t>
+                            </w:r>
+                            <w:proofErr w:type="spellEnd"/>
+                            <w:r>
+                              <w:rPr>
+                                <w:b/>
+                                <w:bCs/>
+                              </w:rPr>
+                              <w:t xml:space="preserve"> van klanten</w:t>
+                            </w:r>
+                            <w:r>
+                              <w:rPr>
+                                <w:b/>
+                                <w:bCs/>
+                              </w:rPr>
+                              <w:t xml:space="preserve"> te laten zien.</w:t>
+                            </w:r>
+                          </w:p>
+                          <w:p>
+                            <w:pPr>
+                              <w:rPr>
+                                <w:b/>
+                                <w:bCs/>
+                              </w:rPr>
+                            </w:pPr>
+                          </w:p>
+                          <w:p>
+                            <w:pPr>
+                              <w:rPr>
+                                <w:b/>
+                                <w:bCs/>
+                              </w:rPr>
+                            </w:pPr>
+                          </w:p>
+                          <w:p>
+                            <w:pPr>
+                              <w:rPr>
+                                <w:b/>
+                                <w:bCs/>
+                              </w:rPr>
+                            </w:pPr>
+                          </w:p>
+                          <w:p>
+                            <w:pPr>
+                              <w:pStyle w:val="Kop1"/>
+                            </w:pPr>
+                          </w:p>
+                        </w:txbxContent>
+                      </wps:txbx>
+                      <wps:bodyPr rot="0" vert="horz" wrap="square" lIns="91440" tIns="45720" rIns="91440" bIns="45720" anchor="t" anchorCtr="0">
+                        <a:noAutofit/>
+                      </wps:bodyPr>
+                    </wps:wsp>
+                  </a:graphicData>
+                </a:graphic>
+                <wp14:sizeRelH relativeFrom="margin">
+                  <wp14:pctWidth>0</wp14:pctWidth>
+                </wp14:sizeRelH>
+                <wp14:sizeRelV relativeFrom="margin">
+                  <wp14:pctHeight>0</wp14:pctHeight>
+                </wp14:sizeRelV>
+              </wp:anchor>
+            </w:drawing>
+          </mc:Choice>
+          <mc:Fallback>
+            <w:pict>
+              <v:shape w14:anchorId="3D7A2665" id="_x0000_s1030" type="#_x0000_t202" style="position:absolute;margin-left:0;margin-top:24.75pt;width:255pt;height:370.5pt;z-index:251659264;visibility:visible;mso-wrap-style:square;mso-width-percent:0;mso-height-percent:0;mso-wrap-distance-left:9pt;mso-wrap-distance-top:3.6pt;mso-wrap-distance-right:9pt;mso-wrap-distance-bottom:3.6pt;mso-position-horizontal:left;mso-position-horizontal-relative:margin;mso-position-vertical:absolute;mso-position-vertical-relative:text;mso-width-percent:0;mso-height-percent:0;mso-width-relative:margin;mso-height-relative:margin;v-text-anchor:top" o:gfxdata="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" filled="f" stroked="f">
+                <v:textbox>
+                  <w:txbxContent>
+                    <w:p>
+                      <w:pPr>
+                        <w:pStyle w:val="Kop1"/>
+                      </w:pPr>
+                      <w:r>
+                        <w:t>W</w:t>
+                      </w:r>
+                      <w:r>
+                        <w:t>erkervaring</w:t>
+                      </w:r>
+                    </w:p>
+                    <w:p>
+                      <w:pPr>
+                        <w:rPr>
+                          <w:b/>
+                          <w:bCs/>
+                        </w:rPr>
+                      </w:pPr>
+                      <w:r>
+                        <w:rPr>
+                          <w:b/>
+                          <w:bCs/>
+                        </w:rPr>
+                        <w:t>Developer @ QPIT BV                                                                        Feb 2021 – Jul 2021 // Rotterdam</w:t>
+                      </w:r>
+                    </w:p>
+                    <w:p>
+                      <w:pPr>
+                        <w:pStyle w:val="Lijstalinea"/>
+                        <w:numPr>
+                          <w:ilvl w:val="0"/>
+                          <w:numId w:val="27"/>
+                        </w:numPr>
+                        <w:rPr>
+                          <w:b/>
+                          <w:bCs/>
+                        </w:rPr>
+                      </w:pPr>
+                      <w:r>
+                        <w:rPr>
+                          <w:b/>
+                          <w:bCs/>
+                        </w:rPr>
+                        <w:t xml:space="preserve">Gebruik gemaakt </w:t>
+                      </w:r>
+                      <w:r>
+                        <w:rPr>
+                          <w:b/>
+                          <w:bCs/>
+                        </w:rPr>
+                        <w:t>Unity om een simulatie te maken voor trainingen.</w:t>
+                      </w:r>
+                    </w:p>
+                    <w:p>
+                      <w:pPr>
+                        <w:pStyle w:val="Lijstalinea"/>
+                        <w:numPr>
+                          <w:ilvl w:val="0"/>
+                          <w:numId w:val="27"/>
+                        </w:numPr>
+                        <w:rPr>
+                          <w:b/>
+                          <w:bCs/>
+                        </w:rPr>
+                      </w:pPr>
+                      <w:r>
+                        <w:rPr>
+                          <w:b/>
+                          <w:bCs/>
+                        </w:rPr>
+                        <w:t>Gebruik gemaakt van Blender om een 3D visualisatie te maken.</w:t>
+                      </w:r>
+                    </w:p>
+                    <w:p>
+                      <w:pPr>
+                        <w:pStyle w:val="Lijstalinea"/>
+                        <w:numPr>
+                          <w:ilvl w:val="0"/>
+                          <w:numId w:val="27"/>
+                        </w:numPr>
+                        <w:rPr>
+                          <w:b/>
+                          <w:bCs/>
+                        </w:rPr>
+                      </w:pPr>
+                      <w:r>
+                        <w:rPr>
+                          <w:b/>
+                          <w:bCs/>
+                        </w:rPr>
+                        <w:t xml:space="preserve">Gewerkt met </w:t>
+                      </w:r>
+                      <w:proofErr w:type="spellStart"/>
+                      <w:r>
+                        <w:rPr>
+                          <w:b/>
+                          <w:bCs/>
+                        </w:rPr>
+                        <w:t>WebSockets</w:t>
+                      </w:r>
+                      <w:proofErr w:type="spellEnd"/>
+                      <w:r>
+                        <w:rPr>
+                          <w:b/>
+                          <w:bCs/>
+                        </w:rPr>
+                        <w:t xml:space="preserve"> om data naar een </w:t>
+                      </w:r>
+                      <w:proofErr w:type="spellStart"/>
+                      <w:r>
+                        <w:rPr>
+                          <w:b/>
+                          <w:bCs/>
+                        </w:rPr>
+                        <w:t>WebGL</w:t>
+                      </w:r>
+                      <w:proofErr w:type="spellEnd"/>
+                      <w:r>
+                        <w:rPr>
+                          <w:b/>
+                          <w:bCs/>
+                        </w:rPr>
+                        <w:t xml:space="preserve"> Unity omgeving te sturen.</w:t>
+                      </w:r>
+                    </w:p>
+                    <w:p>
+                      <w:pPr>
+                        <w:pStyle w:val="Lijstalinea"/>
+                        <w:numPr>
+                          <w:ilvl w:val="0"/>
+                          <w:numId w:val="27"/>
+                        </w:numPr>
+                        <w:rPr>
+                          <w:b/>
+                          <w:bCs/>
+                        </w:rPr>
+                      </w:pPr>
+                      <w:r>
+                        <w:rPr>
+                          <w:b/>
+                          <w:bCs/>
+                        </w:rPr>
+                        <w:t>Afgestudeerd bij QPIT BV.</w:t>
+                      </w:r>
+                    </w:p>
+                    <w:p>
+                      <w:pPr>
+                        <w:rPr>
+                          <w:b/>
+                          <w:bCs/>
+                        </w:rPr>
+                      </w:pPr>
+                      <w:r>
+                        <w:rPr>
+                          <w:b/>
+                          <w:bCs/>
+                        </w:rPr>
+                        <w:t xml:space="preserve">Developer @ </w:t>
+                      </w:r>
+                      <w:proofErr w:type="spellStart"/>
+                      <w:r>
+                        <w:rPr>
+                          <w:b/>
+                          <w:bCs/>
+                        </w:rPr>
+                        <w:t>Keytoe</w:t>
+                      </w:r>
+                      <w:proofErr w:type="spellEnd"/>
+                      <w:r>
+                        <w:rPr>
+                          <w:b/>
+                          <w:bCs/>
+                        </w:rPr>
+                        <w:t xml:space="preserve">                                                                        </w:t>
+                      </w:r>
+                      <w:r>
+                        <w:rPr>
+                          <w:b/>
+                          <w:bCs/>
+                        </w:rPr>
+                        <w:t>Aug</w:t>
+                      </w:r>
+                      <w:r>
+                        <w:rPr>
+                          <w:b/>
+                          <w:bCs/>
+                        </w:rPr>
+                        <w:t xml:space="preserve"> 2019 – Feb 2020 // Maassluis</w:t>
+                      </w:r>
+                    </w:p>
+                    <w:p>
+                      <w:pPr>
+                        <w:pStyle w:val="Lijstalinea"/>
+                        <w:numPr>
+                          <w:ilvl w:val="0"/>
+                          <w:numId w:val="27"/>
+                        </w:numPr>
+                        <w:rPr>
+                          <w:b/>
+                          <w:bCs/>
+                        </w:rPr>
+                      </w:pPr>
+                      <w:r>
+                        <w:rPr>
+                          <w:b/>
+                          <w:bCs/>
+                        </w:rPr>
+                        <w:t xml:space="preserve">Gebruik gemaakt van </w:t>
+                      </w:r>
+                      <w:proofErr w:type="spellStart"/>
+                      <w:r>
+                        <w:rPr>
+                          <w:b/>
+                          <w:bCs/>
+                        </w:rPr>
+                        <w:t>React</w:t>
+                      </w:r>
+                      <w:proofErr w:type="spellEnd"/>
+                      <w:r>
+                        <w:rPr>
+                          <w:b/>
+                          <w:bCs/>
+                        </w:rPr>
+                        <w:t xml:space="preserve"> </w:t>
+                      </w:r>
+                      <w:r>
+                        <w:rPr>
+                          <w:b/>
+                          <w:bCs/>
+                        </w:rPr>
+                        <w:t xml:space="preserve"> om websites te maken voor klanten</w:t>
+                      </w:r>
+                      <w:r>
+                        <w:rPr>
+                          <w:b/>
+                          <w:bCs/>
+                        </w:rPr>
+                        <w:t>.</w:t>
+                      </w:r>
+                    </w:p>
+                    <w:p>
+                      <w:pPr>
+                        <w:pStyle w:val="Lijstalinea"/>
+                        <w:numPr>
+                          <w:ilvl w:val="0"/>
+                          <w:numId w:val="27"/>
+                        </w:numPr>
+                        <w:rPr>
+                          <w:b/>
+                          <w:bCs/>
+                        </w:rPr>
+                      </w:pPr>
+                      <w:r>
+                        <w:rPr>
+                          <w:b/>
+                          <w:bCs/>
+                        </w:rPr>
+                        <w:t xml:space="preserve">Geholpen met het afmaken van de </w:t>
+                      </w:r>
+                      <w:proofErr w:type="spellStart"/>
+                      <w:r>
+                        <w:rPr>
+                          <w:b/>
+                          <w:bCs/>
+                        </w:rPr>
+                        <w:t>Keytoe</w:t>
+                      </w:r>
+                      <w:proofErr w:type="spellEnd"/>
+                      <w:r>
+                        <w:rPr>
+                          <w:b/>
+                          <w:bCs/>
+                        </w:rPr>
+                        <w:t xml:space="preserve"> website.</w:t>
+                      </w:r>
+                    </w:p>
+                    <w:p>
+                      <w:pPr>
+                        <w:pStyle w:val="Lijstalinea"/>
+                        <w:numPr>
+                          <w:ilvl w:val="0"/>
+                          <w:numId w:val="27"/>
+                        </w:numPr>
+                        <w:rPr>
+                          <w:b/>
+                          <w:bCs/>
+                        </w:rPr>
+                      </w:pPr>
+                      <w:r>
+                        <w:rPr>
+                          <w:b/>
+                          <w:bCs/>
+                        </w:rPr>
+                        <w:t xml:space="preserve">Intern project gemaakt voor nieuwe werknemers om zich te oriënteren op de werkvloer. </w:t>
+                      </w:r>
+                    </w:p>
+                    <w:p>
+                      <w:pPr>
+                        <w:pStyle w:val="Lijstalinea"/>
+                        <w:numPr>
+                          <w:ilvl w:val="0"/>
+                          <w:numId w:val="27"/>
+                        </w:numPr>
+                        <w:rPr>
+                          <w:b/>
+                          <w:bCs/>
+                        </w:rPr>
+                      </w:pPr>
+                      <w:r>
+                        <w:rPr>
+                          <w:b/>
+                          <w:bCs/>
+                        </w:rPr>
+                        <w:t xml:space="preserve">Visualisaties gemaakt in Klipfolio </w:t>
+                      </w:r>
+                      <w:r>
+                        <w:rPr>
+                          <w:b/>
+                          <w:bCs/>
+                        </w:rPr>
+                        <w:t>om</w:t>
+                      </w:r>
+                      <w:r>
+                        <w:rPr>
+                          <w:b/>
+                          <w:bCs/>
+                        </w:rPr>
+                        <w:t xml:space="preserve"> </w:t>
+                      </w:r>
+                      <w:proofErr w:type="spellStart"/>
+                      <w:r>
+                        <w:rPr>
+                          <w:b/>
+                          <w:bCs/>
+                        </w:rPr>
+                        <w:t>KPI’s</w:t>
+                      </w:r>
+                      <w:proofErr w:type="spellEnd"/>
+                      <w:r>
+                        <w:rPr>
+                          <w:b/>
+                          <w:bCs/>
+                        </w:rPr>
+                        <w:t xml:space="preserve"> van klanten</w:t>
+                      </w:r>
+                      <w:r>
+                        <w:rPr>
+                          <w:b/>
+                          <w:bCs/>
+                        </w:rPr>
+                        <w:t xml:space="preserve"> te laten zien.</w:t>
+                      </w:r>
+                    </w:p>
+                    <w:p>
+                      <w:pPr>
+                        <w:rPr>
+                          <w:b/>
+                          <w:bCs/>
+                        </w:rPr>
+                      </w:pPr>
+                    </w:p>
+                    <w:p>
+                      <w:pPr>
+                        <w:rPr>
+                          <w:b/>
+                          <w:bCs/>
+                        </w:rPr>
+                      </w:pPr>
+                    </w:p>
+                    <w:p>
+                      <w:pPr>
+                        <w:rPr>
+                          <w:b/>
+                          <w:bCs/>
+                        </w:rPr>
+                      </w:pPr>
+                    </w:p>
+                    <w:p>
+                      <w:pPr>
+                        <w:pStyle w:val="Kop1"/>
+                      </w:pPr>
+                    </w:p>
+                  </w:txbxContent>
+                </v:textbox>
+                <w10:wrap type="square" anchorx="margin"/>
+              </v:shape>
+            </w:pict>
+          </mc:Fallback>
+        </mc:AlternateContent>
       </w:r>
       <w:r>
         <w:rPr>
@@ -2651,283 +3004,6 @@
         <w:rPr>
           <w:sz w:val="28"/>
           <w:szCs w:val="28"/>
-          <w:lang w:val="en-US" w:bidi="nl-NL"/>
-        </w:rPr>
-      </w:pPr>
-      <w:r>
-        <w:rPr>
-          <w:sz w:val="28"/>
-          <w:szCs w:val="28"/>
-          <w:lang w:val="en-US" w:bidi="nl-NL"/>
-        </w:rPr>
-        <w:tab/>
-      </w:r>
-    </w:p>
-    <w:p>
-      <w:pPr>
-        <w:rPr>
-          <w:lang w:val="en-US" w:bidi="nl-NL"/>
-        </w:rPr>
-      </w:pPr>
-      <w:r>
-        <w:rPr>
-          <w:noProof/>
-          <w:sz w:val="28"/>
-          <w:szCs w:val="28"/>
-          <w:lang w:val="en-US" w:bidi="nl-NL"/>
-        </w:rPr>
-        <mc:AlternateContent>
-          <mc:Choice Requires="wps">
-            <w:drawing>
-              <wp:anchor distT="45720" distB="45720" distL="114300" distR="114300" simplePos="0" relativeHeight="251667456" behindDoc="0" locked="0" layoutInCell="1" allowOverlap="1" wp14:anchorId="4A9C4362" wp14:editId="67D1EA08">
-                <wp:simplePos x="0" y="0"/>
-                <wp:positionH relativeFrom="page">
-                  <wp:posOffset>4322445</wp:posOffset>
-                </wp:positionH>
-                <wp:positionV relativeFrom="paragraph">
-                  <wp:posOffset>15240</wp:posOffset>
-                </wp:positionV>
-                <wp:extent cx="3238500" cy="1390650"/>
-                <wp:effectExtent l="0" t="0" r="0" b="0"/>
-                <wp:wrapSquare wrapText="bothSides"/>
-                <wp:docPr id="7" name="Tekstvak 2"/>
-                <wp:cNvGraphicFramePr>
-                  <a:graphicFrameLocks xmlns:a="http://schemas.openxmlformats.org/drawingml/2006/main"/>
-                </wp:cNvGraphicFramePr>
-                <a:graphic xmlns:a="http://schemas.openxmlformats.org/drawingml/2006/main">
-                  <a:graphicData uri="http://schemas.microsoft.com/office/word/2010/wordprocessingShape">
-                    <wps:wsp>
-                      <wps:cNvSpPr txBox="1">
-                        <a:spLocks noChangeArrowheads="1"/>
-                      </wps:cNvSpPr>
-                      <wps:spPr bwMode="auto">
-                        <a:xfrm>
-                          <a:off x="0" y="0"/>
-                          <a:ext cx="3238500" cy="1390650"/>
-                        </a:xfrm>
-                        <a:prstGeom prst="rect">
-                          <a:avLst/>
-                        </a:prstGeom>
-                        <a:noFill/>
-                        <a:ln w="9525">
-                          <a:noFill/>
-                          <a:miter lim="800000"/>
-                          <a:headEnd/>
-                          <a:tailEnd/>
-                        </a:ln>
-                      </wps:spPr>
-                      <wps:txbx>
-                        <w:txbxContent>
-                          <w:p>
-                            <w:pPr>
-                              <w:pStyle w:val="Kop1"/>
-                            </w:pPr>
-                            <w:r>
-                              <w:t>Interesses</w:t>
-                            </w:r>
-                          </w:p>
-                          <w:p>
-                            <w:pPr>
-                              <w:rPr>
-                                <w:lang w:val="en-US"/>
-                              </w:rPr>
-                            </w:pPr>
-                            <w:proofErr w:type="spellStart"/>
-                            <w:r>
-                              <w:rPr>
-                                <w:lang w:val="en-US"/>
-                              </w:rPr>
-                              <w:t>Tafeltennis</w:t>
-                            </w:r>
-                            <w:proofErr w:type="spellEnd"/>
-                            <w:r>
-                              <w:rPr>
-                                <w:lang w:val="en-US"/>
-                              </w:rPr>
-                              <w:t>, Fitness, Gaming</w:t>
-                            </w:r>
-                            <w:r>
-                              <w:rPr>
-                                <w:lang w:val="en-US"/>
-                              </w:rPr>
-                              <w:t>, 3D Blende</w:t>
-                            </w:r>
-                            <w:r>
-                              <w:rPr>
-                                <w:lang w:val="en-US"/>
-                              </w:rPr>
-                              <w:t>r</w:t>
-                            </w:r>
-                          </w:p>
-                          <w:p>
-                            <w:pPr>
-                              <w:pStyle w:val="Kop1"/>
-                            </w:pPr>
-                            <w:r>
-                              <w:t>Extra</w:t>
-                            </w:r>
-                          </w:p>
-                          <w:p>
-                            <w:r>
-                              <w:t>Ervaring met Autisme</w:t>
-                            </w:r>
-                            <w:r>
-                              <w:t>/Asperger</w:t>
-                            </w:r>
-                            <w:r>
-                              <w:t xml:space="preserve"> sinds 2017</w:t>
-                            </w:r>
-                          </w:p>
-                          <w:p>
-                            <w:pPr>
-                              <w:rPr>
-                                <w:b/>
-                                <w:bCs/>
-                              </w:rPr>
-                            </w:pPr>
-                          </w:p>
-                          <w:p>
-                            <w:pPr>
-                              <w:rPr>
-                                <w:b/>
-                                <w:bCs/>
-                              </w:rPr>
-                            </w:pPr>
-                          </w:p>
-                          <w:p>
-                            <w:pPr>
-                              <w:pStyle w:val="Kop1"/>
-                            </w:pPr>
-                          </w:p>
-                        </w:txbxContent>
-                      </wps:txbx>
-                      <wps:bodyPr rot="0" vert="horz" wrap="square" lIns="91440" tIns="45720" rIns="91440" bIns="45720" anchor="t" anchorCtr="0">
-                        <a:noAutofit/>
-                      </wps:bodyPr>
-                    </wps:wsp>
-                  </a:graphicData>
-                </a:graphic>
-                <wp14:sizeRelH relativeFrom="margin">
-                  <wp14:pctWidth>0</wp14:pctWidth>
-                </wp14:sizeRelH>
-                <wp14:sizeRelV relativeFrom="margin">
-                  <wp14:pctHeight>0</wp14:pctHeight>
-                </wp14:sizeRelV>
-              </wp:anchor>
-            </w:drawing>
-          </mc:Choice>
-          <mc:Fallback>
-            <w:pict>
-              <v:shape w14:anchorId="4A9C4362" id="_x0000_s1030" type="#_x0000_t202" style="position:absolute;margin-left:340.35pt;margin-top:1.2pt;width:255pt;height:109.5pt;z-index:251667456;visibility:visible;mso-wrap-style:square;mso-width-percent:0;mso-height-percent:0;mso-wrap-distance-left:9pt;mso-wrap-distance-top:3.6pt;mso-wrap-distance-right:9pt;mso-wrap-distance-bottom:3.6pt;mso-position-horizontal:absolute;mso-position-horizontal-relative:page;mso-position-vertical:absolute;mso-position-vertical-relative:text;mso-width-percent:0;mso-height-percent:0;mso-width-relative:margin;mso-height-relative:margin;v-text-anchor:top" o:gfxdata="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" filled="f" stroked="f">
-                <v:textbox>
-                  <w:txbxContent>
-                    <w:p>
-                      <w:pPr>
-                        <w:pStyle w:val="Kop1"/>
-                      </w:pPr>
-                      <w:r>
-                        <w:t>Interesses</w:t>
-                      </w:r>
-                    </w:p>
-                    <w:p>
-                      <w:pPr>
-                        <w:rPr>
-                          <w:lang w:val="en-US"/>
-                        </w:rPr>
-                      </w:pPr>
-                      <w:proofErr w:type="spellStart"/>
-                      <w:r>
-                        <w:rPr>
-                          <w:lang w:val="en-US"/>
-                        </w:rPr>
-                        <w:t>Tafeltennis</w:t>
-                      </w:r>
-                      <w:proofErr w:type="spellEnd"/>
-                      <w:r>
-                        <w:rPr>
-                          <w:lang w:val="en-US"/>
-                        </w:rPr>
-                        <w:t>, Fitness, Gaming</w:t>
-                      </w:r>
-                      <w:r>
-                        <w:rPr>
-                          <w:lang w:val="en-US"/>
-                        </w:rPr>
-                        <w:t>, 3D Blende</w:t>
-                      </w:r>
-                      <w:r>
-                        <w:rPr>
-                          <w:lang w:val="en-US"/>
-                        </w:rPr>
-                        <w:t>r</w:t>
-                      </w:r>
-                    </w:p>
-                    <w:p>
-                      <w:pPr>
-                        <w:pStyle w:val="Kop1"/>
-                      </w:pPr>
-                      <w:r>
-                        <w:t>Extra</w:t>
-                      </w:r>
-                    </w:p>
-                    <w:p>
-                      <w:r>
-                        <w:t>Ervaring met Autisme</w:t>
-                      </w:r>
-                      <w:r>
-                        <w:t>/Asperger</w:t>
-                      </w:r>
-                      <w:r>
-                        <w:t xml:space="preserve"> sinds 2017</w:t>
-                      </w:r>
-                    </w:p>
-                    <w:p>
-                      <w:pPr>
-                        <w:rPr>
-                          <w:b/>
-                          <w:bCs/>
-                        </w:rPr>
-                      </w:pPr>
-                    </w:p>
-                    <w:p>
-                      <w:pPr>
-                        <w:rPr>
-                          <w:b/>
-                          <w:bCs/>
-                        </w:rPr>
-                      </w:pPr>
-                    </w:p>
-                    <w:p>
-                      <w:pPr>
-                        <w:pStyle w:val="Kop1"/>
-                      </w:pPr>
-                    </w:p>
-                  </w:txbxContent>
-                </v:textbox>
-                <w10:wrap type="square" anchorx="page"/>
-              </v:shape>
-            </w:pict>
-          </mc:Fallback>
-        </mc:AlternateContent>
-      </w:r>
-    </w:p>
-    <w:p>
-      <w:pPr>
-        <w:rPr>
-          <w:lang w:val="en-US" w:bidi="nl-NL"/>
-        </w:rPr>
-      </w:pPr>
-    </w:p>
-    <w:p>
-      <w:pPr>
-        <w:rPr>
-          <w:lang w:val="en-US" w:bidi="nl-NL"/>
-        </w:rPr>
-      </w:pPr>
-    </w:p>
-    <w:p>
-      <w:pPr>
-        <w:rPr>
           <w:lang w:val="en-US" w:bidi="nl-NL"/>
         </w:rPr>
       </w:pPr>

</xml_diff>